<commit_message>
20161215: Update on model
</commit_message>
<xml_diff>
--- a/specifications/GB Urban agriculture business guide specification.docx
+++ b/specifications/GB Urban agriculture business guide specification.docx
@@ -1286,8 +1286,6 @@
         </w:rPr>
         <w:tab/>
       </w:r>
-      <w:bookmarkStart w:id="0" w:name="_GoBack"/>
-      <w:bookmarkEnd w:id="0"/>
       <w:r>
         <w:rPr>
           <w:noProof/>
@@ -1967,8 +1965,8 @@
       <w:pPr>
         <w:pStyle w:val="Titre1"/>
       </w:pPr>
-      <w:bookmarkStart w:id="1" w:name="_Toc199057903"/>
-      <w:bookmarkStart w:id="2" w:name="_Toc334435126"/>
+      <w:bookmarkStart w:id="0" w:name="_Toc199057903"/>
+      <w:bookmarkStart w:id="1" w:name="_Toc334435126"/>
       <w:r>
         <w:rPr>
           <w:sz w:val="24"/>
@@ -1977,13 +1975,13 @@
         </w:rPr>
         <w:t xml:space="preserve"> </w:t>
       </w:r>
-      <w:bookmarkStart w:id="3" w:name="_Toc469064975"/>
+      <w:bookmarkStart w:id="2" w:name="_Toc469064975"/>
+      <w:bookmarkEnd w:id="0"/>
       <w:bookmarkEnd w:id="1"/>
+      <w:r>
+        <w:t>Purpose</w:t>
+      </w:r>
       <w:bookmarkEnd w:id="2"/>
-      <w:r>
-        <w:t>Purpose</w:t>
-      </w:r>
-      <w:bookmarkEnd w:id="3"/>
     </w:p>
     <w:p>
       <w:pPr>
@@ -2081,11 +2079,11 @@
       <w:pPr>
         <w:pStyle w:val="Titre1"/>
       </w:pPr>
-      <w:bookmarkStart w:id="4" w:name="_Toc469064976"/>
+      <w:bookmarkStart w:id="3" w:name="_Toc469064976"/>
       <w:r>
         <w:t>Scope</w:t>
       </w:r>
-      <w:bookmarkEnd w:id="4"/>
+      <w:bookmarkEnd w:id="3"/>
     </w:p>
     <w:p>
       <w:pPr>
@@ -2345,14 +2343,14 @@
       <w:pPr>
         <w:pStyle w:val="Titre1"/>
       </w:pPr>
-      <w:bookmarkStart w:id="5" w:name="_Toc469064977"/>
+      <w:bookmarkStart w:id="4" w:name="_Toc469064977"/>
       <w:r>
         <w:t xml:space="preserve">Business </w:t>
       </w:r>
       <w:r>
         <w:t>Goals</w:t>
       </w:r>
-      <w:bookmarkEnd w:id="5"/>
+      <w:bookmarkEnd w:id="4"/>
     </w:p>
     <w:p/>
     <w:p>
@@ -2833,7 +2831,7 @@
       <w:pPr>
         <w:pStyle w:val="Titre1"/>
       </w:pPr>
-      <w:bookmarkStart w:id="6" w:name="_Toc469064978"/>
+      <w:bookmarkStart w:id="5" w:name="_Toc469064978"/>
       <w:r>
         <w:lastRenderedPageBreak/>
         <w:t>Terminolog</w:t>
@@ -2841,7 +2839,7 @@
       <w:r>
         <w:t>y</w:t>
       </w:r>
-      <w:bookmarkEnd w:id="6"/>
+      <w:bookmarkEnd w:id="5"/>
     </w:p>
     <w:p/>
     <w:p>
@@ -3497,6 +3495,75 @@
               <w:rPr>
                 <w:rFonts w:ascii="Arial" w:hAnsi="Arial" w:cs="Arial"/>
               </w:rPr>
+              <w:t>Spring</w:t>
+            </w:r>
+          </w:p>
+        </w:tc>
+        <w:tc>
+          <w:tcPr>
+            <w:tcW w:w="8351" w:type="dxa"/>
+            <w:tcBorders>
+              <w:top w:val="single" w:sz="4" w:space="0" w:color="auto"/>
+              <w:left w:val="single" w:sz="4" w:space="0" w:color="auto"/>
+              <w:bottom w:val="single" w:sz="4" w:space="0" w:color="auto"/>
+              <w:right w:val="single" w:sz="4" w:space="0" w:color="auto"/>
+            </w:tcBorders>
+            <w:shd w:val="clear" w:color="auto" w:fill="auto"/>
+            <w:tcMar>
+              <w:top w:w="15" w:type="dxa"/>
+              <w:left w:w="15" w:type="dxa"/>
+              <w:bottom w:w="0" w:type="dxa"/>
+              <w:right w:w="15" w:type="dxa"/>
+            </w:tcMar>
+            <w:vAlign w:val="center"/>
+          </w:tcPr>
+          <w:p>
+            <w:pPr>
+              <w:rPr>
+                <w:rFonts w:ascii="Arial" w:hAnsi="Arial" w:cs="Arial"/>
+              </w:rPr>
+            </w:pPr>
+            <w:r>
+              <w:rPr>
+                <w:rFonts w:ascii="Arial" w:hAnsi="Arial" w:cs="Arial"/>
+              </w:rPr>
+              <w:t>The Spring Framework provides a comprehensive programming and configuration model for modern Java-based enterprise applications - on any kind of deployment platform</w:t>
+            </w:r>
+          </w:p>
+        </w:tc>
+      </w:tr>
+      <w:tr>
+        <w:trPr>
+          <w:trHeight w:val="383"/>
+        </w:trPr>
+        <w:tc>
+          <w:tcPr>
+            <w:tcW w:w="1983" w:type="dxa"/>
+            <w:tcBorders>
+              <w:top w:val="single" w:sz="4" w:space="0" w:color="auto"/>
+              <w:left w:val="single" w:sz="4" w:space="0" w:color="auto"/>
+              <w:bottom w:val="single" w:sz="4" w:space="0" w:color="auto"/>
+              <w:right w:val="single" w:sz="4" w:space="0" w:color="auto"/>
+            </w:tcBorders>
+            <w:shd w:val="clear" w:color="auto" w:fill="auto"/>
+            <w:tcMar>
+              <w:top w:w="15" w:type="dxa"/>
+              <w:left w:w="15" w:type="dxa"/>
+              <w:bottom w:w="0" w:type="dxa"/>
+              <w:right w:w="15" w:type="dxa"/>
+            </w:tcMar>
+            <w:vAlign w:val="center"/>
+          </w:tcPr>
+          <w:p>
+            <w:pPr>
+              <w:rPr>
+                <w:rFonts w:ascii="Arial" w:hAnsi="Arial" w:cs="Arial"/>
+              </w:rPr>
+            </w:pPr>
+            <w:r>
+              <w:rPr>
+                <w:rFonts w:ascii="Arial" w:hAnsi="Arial" w:cs="Arial"/>
+              </w:rPr>
               <w:t>UML</w:t>
             </w:r>
           </w:p>
@@ -3560,11 +3627,11 @@
       <w:pPr>
         <w:pStyle w:val="Titre1"/>
       </w:pPr>
-      <w:bookmarkStart w:id="7" w:name="_Toc469064979"/>
+      <w:bookmarkStart w:id="6" w:name="_Toc469064979"/>
       <w:r>
         <w:t>Methodology used for solution building</w:t>
       </w:r>
-      <w:bookmarkEnd w:id="7"/>
+      <w:bookmarkEnd w:id="6"/>
     </w:p>
     <w:p>
       <w:pPr>
@@ -3663,25 +3730,7 @@
         <w:rPr>
           <w:rFonts w:ascii="Arial" w:hAnsi="Arial" w:cs="Arial"/>
         </w:rPr>
-        <w:t xml:space="preserve"> bad and low level of software engineering practises used in a lot of IS companies… You guess that for sure, I already faced this practises, </w:t>
-      </w:r>
-      <w:r>
-        <w:rPr>
-          <w:rFonts w:ascii="Arial" w:hAnsi="Arial" w:cs="Arial"/>
-        </w:rPr>
-        <w:t>and now</w:t>
-      </w:r>
-      <w:r>
-        <w:rPr>
-          <w:rFonts w:ascii="Arial" w:hAnsi="Arial" w:cs="Arial"/>
-        </w:rPr>
-        <w:t xml:space="preserve"> I want here to show what I am able to do, and not what other persons </w:t>
-      </w:r>
-      <w:r>
-        <w:rPr>
-          <w:rFonts w:ascii="Arial" w:hAnsi="Arial" w:cs="Arial"/>
-        </w:rPr>
-        <w:t>may impose me to do.</w:t>
+        <w:t xml:space="preserve"> bad and low level of software engineering practises used in a lot of IS companies… </w:t>
       </w:r>
     </w:p>
     <w:p>
@@ -4109,14 +4158,14 @@
       <w:pPr>
         <w:pStyle w:val="Titre1"/>
       </w:pPr>
-      <w:bookmarkStart w:id="8" w:name="_Ref469061840"/>
-      <w:bookmarkStart w:id="9" w:name="_Toc469064980"/>
+      <w:bookmarkStart w:id="7" w:name="_Ref469061840"/>
+      <w:bookmarkStart w:id="8" w:name="_Toc469064980"/>
       <w:r>
         <w:lastRenderedPageBreak/>
         <w:t>Requirements</w:t>
       </w:r>
+      <w:bookmarkEnd w:id="7"/>
       <w:bookmarkEnd w:id="8"/>
-      <w:bookmarkEnd w:id="9"/>
     </w:p>
     <w:p/>
     <w:p>
@@ -4397,13 +4446,13 @@
       <w:pPr>
         <w:pStyle w:val="Titre1"/>
       </w:pPr>
+      <w:bookmarkStart w:id="9" w:name="_Toc469064981"/>
       <w:bookmarkStart w:id="10" w:name="_Ref469059039"/>
       <w:bookmarkStart w:id="11" w:name="_Ref469059057"/>
-      <w:bookmarkStart w:id="12" w:name="_Toc469064981"/>
       <w:r>
         <w:t>Solution conceptual design</w:t>
       </w:r>
-      <w:bookmarkEnd w:id="12"/>
+      <w:bookmarkEnd w:id="9"/>
     </w:p>
     <w:p/>
     <w:p>
@@ -4421,11 +4470,11 @@
       <w:pPr>
         <w:pStyle w:val="Titre2"/>
       </w:pPr>
-      <w:bookmarkStart w:id="13" w:name="_Toc469064982"/>
+      <w:bookmarkStart w:id="12" w:name="_Toc469064982"/>
       <w:r>
         <w:t>Model UML Class diagram</w:t>
       </w:r>
-      <w:bookmarkEnd w:id="13"/>
+      <w:bookmarkEnd w:id="12"/>
     </w:p>
     <w:p/>
     <w:p>
@@ -4499,8 +4548,8 @@
           <w:i/>
         </w:rPr>
       </w:pPr>
-      <w:bookmarkStart w:id="14" w:name="_Toc465419157"/>
-      <w:bookmarkStart w:id="15" w:name="_Toc469061250"/>
+      <w:bookmarkStart w:id="13" w:name="_Toc465419157"/>
+      <w:bookmarkStart w:id="14" w:name="_Toc469061250"/>
       <w:r>
         <w:rPr>
           <w:rFonts w:ascii="Arial" w:hAnsi="Arial" w:cs="Arial"/>
@@ -4551,8 +4600,8 @@
         </w:rPr>
         <w:t xml:space="preserve">: </w:t>
       </w:r>
+      <w:bookmarkEnd w:id="13"/>
       <w:bookmarkEnd w:id="14"/>
-      <w:bookmarkEnd w:id="15"/>
       <w:r>
         <w:rPr>
           <w:rFonts w:ascii="Arial" w:hAnsi="Arial" w:cs="Arial"/>
@@ -4599,11 +4648,11 @@
       <w:pPr>
         <w:pStyle w:val="Titre2"/>
       </w:pPr>
-      <w:bookmarkStart w:id="16" w:name="_Toc469064983"/>
+      <w:bookmarkStart w:id="15" w:name="_Toc469064983"/>
       <w:r>
         <w:t>Process state diagram</w:t>
       </w:r>
-      <w:bookmarkEnd w:id="16"/>
+      <w:bookmarkEnd w:id="15"/>
     </w:p>
     <w:p>
       <w:r>
@@ -4615,17 +4664,17 @@
       <w:pPr>
         <w:pStyle w:val="Titre1"/>
       </w:pPr>
-      <w:bookmarkStart w:id="17" w:name="_Ref469060083"/>
-      <w:bookmarkStart w:id="18" w:name="_Ref469060102"/>
-      <w:bookmarkStart w:id="19" w:name="_Toc469064984"/>
+      <w:bookmarkStart w:id="16" w:name="_Ref469060083"/>
+      <w:bookmarkStart w:id="17" w:name="_Ref469060102"/>
+      <w:bookmarkStart w:id="18" w:name="_Toc469064984"/>
       <w:r>
         <w:t>Technical description</w:t>
       </w:r>
       <w:bookmarkEnd w:id="10"/>
       <w:bookmarkEnd w:id="11"/>
+      <w:bookmarkEnd w:id="16"/>
       <w:bookmarkEnd w:id="17"/>
       <w:bookmarkEnd w:id="18"/>
-      <w:bookmarkEnd w:id="19"/>
     </w:p>
     <w:p/>
     <w:p>
@@ -5194,6 +5243,56 @@
                     <w:rPr>
                       <w:b w:val="0"/>
                     </w:rPr>
+                    <w:t>Spring</w:t>
+                  </w:r>
+                </w:p>
+              </w:tc>
+              <w:tc>
+                <w:tcPr>
+                  <w:tcW w:w="1630" w:type="dxa"/>
+                  <w:tcBorders>
+                    <w:left w:val="none" w:sz="0" w:space="0" w:color="auto"/>
+                  </w:tcBorders>
+                </w:tcPr>
+                <w:p>
+                  <w:pPr>
+                    <w:cnfStyle w:val="000000010000" w:firstRow="0" w:lastRow="0" w:firstColumn="0" w:lastColumn="0" w:oddVBand="0" w:evenVBand="0" w:oddHBand="0" w:evenHBand="1" w:firstRowFirstColumn="0" w:firstRowLastColumn="0" w:lastRowFirstColumn="0" w:lastRowLastColumn="0"/>
+                    <w:rPr>
+                      <w:bCs/>
+                    </w:rPr>
+                  </w:pPr>
+                  <w:r>
+                    <w:rPr>
+                      <w:bCs/>
+                    </w:rPr>
+                    <w:t>4.3.4</w:t>
+                  </w:r>
+                </w:p>
+              </w:tc>
+            </w:tr>
+            <w:tr>
+              <w:trPr>
+                <w:cnfStyle w:val="000000100000" w:firstRow="0" w:lastRow="0" w:firstColumn="0" w:lastColumn="0" w:oddVBand="0" w:evenVBand="0" w:oddHBand="1" w:evenHBand="0" w:firstRowFirstColumn="0" w:firstRowLastColumn="0" w:lastRowFirstColumn="0" w:lastRowLastColumn="0"/>
+                <w:trHeight w:val="271"/>
+              </w:trPr>
+              <w:tc>
+                <w:tcPr>
+                  <w:cnfStyle w:val="001000000000" w:firstRow="0" w:lastRow="0" w:firstColumn="1" w:lastColumn="0" w:oddVBand="0" w:evenVBand="0" w:oddHBand="0" w:evenHBand="0" w:firstRowFirstColumn="0" w:firstRowLastColumn="0" w:lastRowFirstColumn="0" w:lastRowLastColumn="0"/>
+                  <w:tcW w:w="2008" w:type="dxa"/>
+                  <w:tcBorders>
+                    <w:right w:val="none" w:sz="0" w:space="0" w:color="auto"/>
+                  </w:tcBorders>
+                </w:tcPr>
+                <w:p>
+                  <w:pPr>
+                    <w:rPr>
+                      <w:b w:val="0"/>
+                    </w:rPr>
+                  </w:pPr>
+                  <w:r>
+                    <w:rPr>
+                      <w:b w:val="0"/>
+                    </w:rPr>
                     <w:t>Hibernate</w:t>
                   </w:r>
                 </w:p>
@@ -5207,7 +5306,7 @@
                 </w:tcPr>
                 <w:p>
                   <w:pPr>
-                    <w:cnfStyle w:val="000000010000" w:firstRow="0" w:lastRow="0" w:firstColumn="0" w:lastColumn="0" w:oddVBand="0" w:evenVBand="0" w:oddHBand="0" w:evenHBand="1" w:firstRowFirstColumn="0" w:firstRowLastColumn="0" w:lastRowFirstColumn="0" w:lastRowLastColumn="0"/>
+                    <w:cnfStyle w:val="000000100000" w:firstRow="0" w:lastRow="0" w:firstColumn="0" w:lastColumn="0" w:oddVBand="0" w:evenVBand="0" w:oddHBand="1" w:evenHBand="0" w:firstRowFirstColumn="0" w:firstRowLastColumn="0" w:lastRowFirstColumn="0" w:lastRowLastColumn="0"/>
                   </w:pPr>
                   <w:r>
                     <w:t>5.2.4</w:t>
@@ -5217,7 +5316,7 @@
             </w:tr>
             <w:tr>
               <w:trPr>
-                <w:cnfStyle w:val="000000100000" w:firstRow="0" w:lastRow="0" w:firstColumn="0" w:lastColumn="0" w:oddVBand="0" w:evenVBand="0" w:oddHBand="1" w:evenHBand="0" w:firstRowFirstColumn="0" w:firstRowLastColumn="0" w:lastRowFirstColumn="0" w:lastRowLastColumn="0"/>
+                <w:cnfStyle w:val="000000010000" w:firstRow="0" w:lastRow="0" w:firstColumn="0" w:lastColumn="0" w:oddVBand="0" w:evenVBand="0" w:oddHBand="0" w:evenHBand="1" w:firstRowFirstColumn="0" w:firstRowLastColumn="0" w:lastRowFirstColumn="0" w:lastRowLastColumn="0"/>
                 <w:trHeight w:val="283"/>
               </w:trPr>
               <w:tc>
@@ -5251,7 +5350,7 @@
                 </w:tcPr>
                 <w:p>
                   <w:pPr>
-                    <w:cnfStyle w:val="000000100000" w:firstRow="0" w:lastRow="0" w:firstColumn="0" w:lastColumn="0" w:oddVBand="0" w:evenVBand="0" w:oddHBand="1" w:evenHBand="0" w:firstRowFirstColumn="0" w:firstRowLastColumn="0" w:lastRowFirstColumn="0" w:lastRowLastColumn="0"/>
+                    <w:cnfStyle w:val="000000010000" w:firstRow="0" w:lastRow="0" w:firstColumn="0" w:lastColumn="0" w:oddVBand="0" w:evenVBand="0" w:oddHBand="0" w:evenHBand="1" w:firstRowFirstColumn="0" w:firstRowLastColumn="0" w:lastRowFirstColumn="0" w:lastRowLastColumn="0"/>
                   </w:pPr>
                   <w:r>
                     <w:t>5.7</w:t>
@@ -5261,7 +5360,7 @@
             </w:tr>
             <w:tr>
               <w:trPr>
-                <w:cnfStyle w:val="000000010000" w:firstRow="0" w:lastRow="0" w:firstColumn="0" w:lastColumn="0" w:oddVBand="0" w:evenVBand="0" w:oddHBand="0" w:evenHBand="1" w:firstRowFirstColumn="0" w:firstRowLastColumn="0" w:lastRowFirstColumn="0" w:lastRowLastColumn="0"/>
+                <w:cnfStyle w:val="000000100000" w:firstRow="0" w:lastRow="0" w:firstColumn="0" w:lastColumn="0" w:oddVBand="0" w:evenVBand="0" w:oddHBand="1" w:evenHBand="0" w:firstRowFirstColumn="0" w:firstRowLastColumn="0" w:lastRowFirstColumn="0" w:lastRowLastColumn="0"/>
                 <w:trHeight w:val="283"/>
               </w:trPr>
               <w:tc>
@@ -5295,7 +5394,7 @@
                 </w:tcPr>
                 <w:p>
                   <w:pPr>
-                    <w:cnfStyle w:val="000000010000" w:firstRow="0" w:lastRow="0" w:firstColumn="0" w:lastColumn="0" w:oddVBand="0" w:evenVBand="0" w:oddHBand="0" w:evenHBand="1" w:firstRowFirstColumn="0" w:firstRowLastColumn="0" w:lastRowFirstColumn="0" w:lastRowLastColumn="0"/>
+                    <w:cnfStyle w:val="000000100000" w:firstRow="0" w:lastRow="0" w:firstColumn="0" w:lastColumn="0" w:oddVBand="0" w:evenVBand="0" w:oddHBand="1" w:evenHBand="0" w:firstRowFirstColumn="0" w:firstRowLastColumn="0" w:lastRowFirstColumn="0" w:lastRowLastColumn="0"/>
                   </w:pPr>
                   <w:r>
                     <w:t>6.0.5</w:t>
@@ -5421,7 +5520,6 @@
               <w:cnfStyle w:val="000000010000" w:firstRow="0" w:lastRow="0" w:firstColumn="0" w:lastColumn="0" w:oddVBand="0" w:evenVBand="0" w:oddHBand="0" w:evenHBand="1" w:firstRowFirstColumn="0" w:firstRowLastColumn="0" w:lastRowFirstColumn="0" w:lastRowLastColumn="0"/>
             </w:pPr>
             <w:r>
-              <w:lastRenderedPageBreak/>
               <w:t xml:space="preserve">Others </w:t>
             </w:r>
             <w:r>
@@ -5625,29 +5723,6 @@
                 </w:p>
               </w:tc>
             </w:tr>
-            <w:tr>
-              <w:trPr>
-                <w:cnfStyle w:val="000000010000" w:firstRow="0" w:lastRow="0" w:firstColumn="0" w:lastColumn="0" w:oddVBand="0" w:evenVBand="0" w:oddHBand="0" w:evenHBand="1" w:firstRowFirstColumn="0" w:firstRowLastColumn="0" w:lastRowFirstColumn="0" w:lastRowLastColumn="0"/>
-                <w:trHeight w:val="283"/>
-              </w:trPr>
-              <w:tc>
-                <w:tcPr>
-                  <w:cnfStyle w:val="001000000000" w:firstRow="0" w:lastRow="0" w:firstColumn="1" w:lastColumn="0" w:oddVBand="0" w:evenVBand="0" w:oddHBand="0" w:evenHBand="0" w:firstRowFirstColumn="0" w:firstRowLastColumn="0" w:lastRowFirstColumn="0" w:lastRowLastColumn="0"/>
-                  <w:tcW w:w="2008" w:type="dxa"/>
-                </w:tcPr>
-                <w:p/>
-              </w:tc>
-              <w:tc>
-                <w:tcPr>
-                  <w:tcW w:w="1630" w:type="dxa"/>
-                </w:tcPr>
-                <w:p>
-                  <w:pPr>
-                    <w:cnfStyle w:val="000000010000" w:firstRow="0" w:lastRow="0" w:firstColumn="0" w:lastColumn="0" w:oddVBand="0" w:evenVBand="0" w:oddHBand="0" w:evenHBand="1" w:firstRowFirstColumn="0" w:firstRowLastColumn="0" w:lastRowFirstColumn="0" w:lastRowLastColumn="0"/>
-                  </w:pPr>
-                </w:p>
-              </w:tc>
-            </w:tr>
           </w:tbl>
           <w:p>
             <w:pPr>
@@ -5721,6 +5796,8 @@
       <w:pPr>
         <w:pStyle w:val="Titre1"/>
       </w:pPr>
+      <w:bookmarkStart w:id="19" w:name="_GoBack"/>
+      <w:bookmarkEnd w:id="19"/>
       <w:r>
         <w:br w:type="page"/>
       </w:r>
@@ -6047,7 +6124,7 @@
                   <w:sz w:val="16"/>
                   <w:szCs w:val="16"/>
                 </w:rPr>
-                <w:t>3</w:t>
+                <w:t>10</w:t>
               </w:r>
               <w:r>
                 <w:rPr>
@@ -13750,6 +13827,7 @@
     <w:rsid w:val="009C350F"/>
     <w:rsid w:val="00A43D80"/>
     <w:rsid w:val="00A6194B"/>
+    <w:rsid w:val="00A97D96"/>
     <w:rsid w:val="00AB16FA"/>
     <w:rsid w:val="00AD04AB"/>
     <w:rsid w:val="00B90718"/>
@@ -14486,21 +14564,6 @@
 </file>
 
 <file path=customXml/item1.xml><?xml version="1.0" encoding="utf-8"?>
-<?mso-contentType ?>
-<FormTemplates xmlns="http://schemas.microsoft.com/sharepoint/v3/contenttype/forms">
-  <Display>DocumentLibraryForm</Display>
-  <Edit>DocumentLibraryForm</Edit>
-  <New>DocumentLibraryForm</New>
-</FormTemplates>
-</file>
-
-<file path=customXml/item2.xml><?xml version="1.0" encoding="utf-8"?>
-<p:properties xmlns:p="http://schemas.microsoft.com/office/2006/metadata/properties" xmlns:xsi="http://www.w3.org/2001/XMLSchema-instance" xmlns:pc="http://schemas.microsoft.com/office/infopath/2007/PartnerControls">
-  <documentManagement/>
-</p:properties>
-</file>
-
-<file path=customXml/item3.xml><?xml version="1.0" encoding="utf-8"?>
 <ct:contentTypeSchema xmlns:ct="http://schemas.microsoft.com/office/2006/metadata/contentType" xmlns:ma="http://schemas.microsoft.com/office/2006/metadata/properties/metaAttributes" ct:_="" ma:_="" ma:contentTypeName="Document" ma:contentTypeID="0x0101007749BD2CB376E6489D9DB681DD900A1A" ma:contentTypeVersion="0" ma:contentTypeDescription="Create a new document." ma:contentTypeScope="" ma:versionID="5035833254a9a7f6eca1570d01caea2a">
   <xsd:schema xmlns:xsd="http://www.w3.org/2001/XMLSchema" xmlns:xs="http://www.w3.org/2001/XMLSchema" xmlns:p="http://schemas.microsoft.com/office/2006/metadata/properties" targetNamespace="http://schemas.microsoft.com/office/2006/metadata/properties" ma:root="true" ma:fieldsID="d525d5ee8749f128aa13a046dfec33c0">
     <xsd:element name="properties">
@@ -14614,28 +14677,26 @@
 </ct:contentTypeSchema>
 </file>
 
+<file path=customXml/item2.xml><?xml version="1.0" encoding="utf-8"?>
+<p:properties xmlns:p="http://schemas.microsoft.com/office/2006/metadata/properties" xmlns:xsi="http://www.w3.org/2001/XMLSchema-instance" xmlns:pc="http://schemas.microsoft.com/office/infopath/2007/PartnerControls">
+  <documentManagement/>
+</p:properties>
+</file>
+
+<file path=customXml/item3.xml><?xml version="1.0" encoding="utf-8"?>
+<?mso-contentType ?>
+<FormTemplates xmlns="http://schemas.microsoft.com/sharepoint/v3/contenttype/forms">
+  <Display>DocumentLibraryForm</Display>
+  <Edit>DocumentLibraryForm</Edit>
+  <New>DocumentLibraryForm</New>
+</FormTemplates>
+</file>
+
 <file path=customXml/item4.xml><?xml version="1.0" encoding="utf-8"?>
 <b:Sources xmlns:b="http://schemas.openxmlformats.org/officeDocument/2006/bibliography" xmlns="http://schemas.openxmlformats.org/officeDocument/2006/bibliography" SelectedStyle="\APA.XSL" StyleName="APA"/>
 </file>
 
 <file path=customXml/itemProps1.xml><?xml version="1.0" encoding="utf-8"?>
-<ds:datastoreItem xmlns:ds="http://schemas.openxmlformats.org/officeDocument/2006/customXml" ds:itemID="{A1F2A218-FBF9-4D4B-B52B-361A399B6EF3}">
-  <ds:schemaRefs>
-    <ds:schemaRef ds:uri="http://schemas.microsoft.com/sharepoint/v3/contenttype/forms"/>
-  </ds:schemaRefs>
-</ds:datastoreItem>
-</file>
-
-<file path=customXml/itemProps2.xml><?xml version="1.0" encoding="utf-8"?>
-<ds:datastoreItem xmlns:ds="http://schemas.openxmlformats.org/officeDocument/2006/customXml" ds:itemID="{1AD620A7-21E1-4D68-B42A-E46266A1D227}">
-  <ds:schemaRefs>
-    <ds:schemaRef ds:uri="http://schemas.microsoft.com/office/2006/metadata/properties"/>
-    <ds:schemaRef ds:uri="http://schemas.microsoft.com/office/infopath/2007/PartnerControls"/>
-  </ds:schemaRefs>
-</ds:datastoreItem>
-</file>
-
-<file path=customXml/itemProps3.xml><?xml version="1.0" encoding="utf-8"?>
 <ds:datastoreItem xmlns:ds="http://schemas.openxmlformats.org/officeDocument/2006/customXml" ds:itemID="{1DA20EF1-765F-407F-9E8B-B062BB0499F9}">
   <ds:schemaRefs>
     <ds:schemaRef ds:uri="http://schemas.microsoft.com/office/2006/metadata/contentType"/>
@@ -14651,8 +14712,25 @@
 </ds:datastoreItem>
 </file>
 
+<file path=customXml/itemProps2.xml><?xml version="1.0" encoding="utf-8"?>
+<ds:datastoreItem xmlns:ds="http://schemas.openxmlformats.org/officeDocument/2006/customXml" ds:itemID="{1AD620A7-21E1-4D68-B42A-E46266A1D227}">
+  <ds:schemaRefs>
+    <ds:schemaRef ds:uri="http://schemas.microsoft.com/office/2006/metadata/properties"/>
+    <ds:schemaRef ds:uri="http://schemas.microsoft.com/office/infopath/2007/PartnerControls"/>
+  </ds:schemaRefs>
+</ds:datastoreItem>
+</file>
+
+<file path=customXml/itemProps3.xml><?xml version="1.0" encoding="utf-8"?>
+<ds:datastoreItem xmlns:ds="http://schemas.openxmlformats.org/officeDocument/2006/customXml" ds:itemID="{A1F2A218-FBF9-4D4B-B52B-361A399B6EF3}">
+  <ds:schemaRefs>
+    <ds:schemaRef ds:uri="http://schemas.microsoft.com/sharepoint/v3/contenttype/forms"/>
+  </ds:schemaRefs>
+</ds:datastoreItem>
+</file>
+
 <file path=customXml/itemProps4.xml><?xml version="1.0" encoding="utf-8"?>
-<ds:datastoreItem xmlns:ds="http://schemas.openxmlformats.org/officeDocument/2006/customXml" ds:itemID="{88411191-0412-4995-83E0-71E8E886E29F}">
+<ds:datastoreItem xmlns:ds="http://schemas.openxmlformats.org/officeDocument/2006/customXml" ds:itemID="{67A91E38-24B2-4C1E-8C3D-E1084A2A9A71}">
   <ds:schemaRefs>
     <ds:schemaRef ds:uri="http://schemas.openxmlformats.org/officeDocument/2006/bibliography"/>
   </ds:schemaRefs>

</xml_diff>

<commit_message>
20161512 : Documentation update
</commit_message>
<xml_diff>
--- a/specifications/GB Urban agriculture business guide specification.docx
+++ b/specifications/GB Urban agriculture business guide specification.docx
@@ -12,6 +12,8 @@
           <w:szCs w:val="96"/>
         </w:rPr>
       </w:pPr>
+      <w:bookmarkStart w:id="0" w:name="_GoBack"/>
+      <w:bookmarkEnd w:id="0"/>
     </w:p>
     <w:p>
       <w:pPr>
@@ -760,49 +762,8 @@
                 <w:rFonts w:ascii="Arial" w:hAnsi="Arial" w:cs="Arial"/>
                 <w:lang w:val="en-US" w:eastAsia="en-US"/>
               </w:rPr>
-              <w:t xml:space="preserve">Guide </w:t>
+              <w:t>Guide pratique d’information et d’orientation</w:t>
             </w:r>
-            <w:proofErr w:type="spellStart"/>
-            <w:r>
-              <w:rPr>
-                <w:rFonts w:ascii="Arial" w:hAnsi="Arial" w:cs="Arial"/>
-                <w:lang w:val="en-US" w:eastAsia="en-US"/>
-              </w:rPr>
-              <w:t>pratique</w:t>
-            </w:r>
-            <w:proofErr w:type="spellEnd"/>
-            <w:r>
-              <w:rPr>
-                <w:rFonts w:ascii="Arial" w:hAnsi="Arial" w:cs="Arial"/>
-                <w:lang w:val="en-US" w:eastAsia="en-US"/>
-              </w:rPr>
-              <w:t xml:space="preserve"> </w:t>
-            </w:r>
-            <w:proofErr w:type="spellStart"/>
-            <w:r>
-              <w:rPr>
-                <w:rFonts w:ascii="Arial" w:hAnsi="Arial" w:cs="Arial"/>
-                <w:lang w:val="en-US" w:eastAsia="en-US"/>
-              </w:rPr>
-              <w:t>d’information</w:t>
-            </w:r>
-            <w:proofErr w:type="spellEnd"/>
-            <w:r>
-              <w:rPr>
-                <w:rFonts w:ascii="Arial" w:hAnsi="Arial" w:cs="Arial"/>
-                <w:lang w:val="en-US" w:eastAsia="en-US"/>
-              </w:rPr>
-              <w:t xml:space="preserve"> et </w:t>
-            </w:r>
-            <w:proofErr w:type="spellStart"/>
-            <w:r>
-              <w:rPr>
-                <w:rFonts w:ascii="Arial" w:hAnsi="Arial" w:cs="Arial"/>
-                <w:lang w:val="en-US" w:eastAsia="en-US"/>
-              </w:rPr>
-              <w:t>d’orientation</w:t>
-            </w:r>
-            <w:proofErr w:type="spellEnd"/>
           </w:p>
           <w:p>
             <w:pPr>
@@ -1041,7 +1002,7 @@
         <w:rPr>
           <w:noProof/>
         </w:rPr>
-        <w:instrText xml:space="preserve"> PAGEREF _Toc469064975 \h </w:instrText>
+        <w:instrText xml:space="preserve"> PAGEREF _Toc469596033 \h </w:instrText>
       </w:r>
       <w:r>
         <w:rPr>
@@ -1126,7 +1087,7 @@
         <w:rPr>
           <w:noProof/>
         </w:rPr>
-        <w:instrText xml:space="preserve"> PAGEREF _Toc469064976 \h </w:instrText>
+        <w:instrText xml:space="preserve"> PAGEREF _Toc469596034 \h </w:instrText>
       </w:r>
       <w:r>
         <w:rPr>
@@ -1211,7 +1172,7 @@
         <w:rPr>
           <w:noProof/>
         </w:rPr>
-        <w:instrText xml:space="preserve"> PAGEREF _Toc469064977 \h </w:instrText>
+        <w:instrText xml:space="preserve"> PAGEREF _Toc469596035 \h </w:instrText>
       </w:r>
       <w:r>
         <w:rPr>
@@ -1296,7 +1257,7 @@
         <w:rPr>
           <w:noProof/>
         </w:rPr>
-        <w:instrText xml:space="preserve"> PAGEREF _Toc469064978 \h </w:instrText>
+        <w:instrText xml:space="preserve"> PAGEREF _Toc469596036 \h </w:instrText>
       </w:r>
       <w:r>
         <w:rPr>
@@ -1381,7 +1342,7 @@
         <w:rPr>
           <w:noProof/>
         </w:rPr>
-        <w:instrText xml:space="preserve"> PAGEREF _Toc469064979 \h </w:instrText>
+        <w:instrText xml:space="preserve"> PAGEREF _Toc469596037 \h </w:instrText>
       </w:r>
       <w:r>
         <w:rPr>
@@ -1466,7 +1427,7 @@
         <w:rPr>
           <w:noProof/>
         </w:rPr>
-        <w:instrText xml:space="preserve"> PAGEREF _Toc469064980 \h </w:instrText>
+        <w:instrText xml:space="preserve"> PAGEREF _Toc469596038 \h </w:instrText>
       </w:r>
       <w:r>
         <w:rPr>
@@ -1551,7 +1512,7 @@
         <w:rPr>
           <w:noProof/>
         </w:rPr>
-        <w:instrText xml:space="preserve"> PAGEREF _Toc469064981 \h </w:instrText>
+        <w:instrText xml:space="preserve"> PAGEREF _Toc469596039 \h </w:instrText>
       </w:r>
       <w:r>
         <w:rPr>
@@ -1632,7 +1593,7 @@
         <w:rPr>
           <w:noProof/>
         </w:rPr>
-        <w:instrText xml:space="preserve"> PAGEREF _Toc469064982 \h </w:instrText>
+        <w:instrText xml:space="preserve"> PAGEREF _Toc469596040 \h </w:instrText>
       </w:r>
       <w:r>
         <w:rPr>
@@ -1713,7 +1674,7 @@
         <w:rPr>
           <w:noProof/>
         </w:rPr>
-        <w:instrText xml:space="preserve"> PAGEREF _Toc469064983 \h </w:instrText>
+        <w:instrText xml:space="preserve"> PAGEREF _Toc469596041 \h </w:instrText>
       </w:r>
       <w:r>
         <w:rPr>
@@ -1798,7 +1759,7 @@
         <w:rPr>
           <w:noProof/>
         </w:rPr>
-        <w:instrText xml:space="preserve"> PAGEREF _Toc469064984 \h </w:instrText>
+        <w:instrText xml:space="preserve"> PAGEREF _Toc469596042 \h </w:instrText>
       </w:r>
       <w:r>
         <w:rPr>
@@ -1816,91 +1777,6 @@
           <w:noProof/>
         </w:rPr>
         <w:t>9</w:t>
-      </w:r>
-      <w:r>
-        <w:rPr>
-          <w:noProof/>
-        </w:rPr>
-        <w:fldChar w:fldCharType="end"/>
-      </w:r>
-    </w:p>
-    <w:p>
-      <w:pPr>
-        <w:pStyle w:val="TM1"/>
-        <w:tabs>
-          <w:tab w:val="left" w:pos="480"/>
-          <w:tab w:val="right" w:leader="dot" w:pos="10456"/>
-        </w:tabs>
-        <w:rPr>
-          <w:rFonts w:eastAsiaTheme="minorEastAsia" w:cstheme="minorBidi"/>
-          <w:b w:val="0"/>
-          <w:bCs w:val="0"/>
-          <w:caps w:val="0"/>
-          <w:noProof/>
-          <w:sz w:val="22"/>
-          <w:szCs w:val="22"/>
-          <w:lang w:val="fr-FR"/>
-        </w:rPr>
-      </w:pPr>
-      <w:r>
-        <w:rPr>
-          <w:noProof/>
-        </w:rPr>
-        <w:t>9</w:t>
-      </w:r>
-      <w:r>
-        <w:rPr>
-          <w:rFonts w:eastAsiaTheme="minorEastAsia" w:cstheme="minorBidi"/>
-          <w:b w:val="0"/>
-          <w:bCs w:val="0"/>
-          <w:caps w:val="0"/>
-          <w:noProof/>
-          <w:sz w:val="22"/>
-          <w:szCs w:val="22"/>
-          <w:lang w:val="fr-FR"/>
-        </w:rPr>
-        <w:tab/>
-      </w:r>
-      <w:r>
-        <w:rPr>
-          <w:noProof/>
-        </w:rPr>
-        <w:t>Illustration Table</w:t>
-      </w:r>
-      <w:r>
-        <w:rPr>
-          <w:noProof/>
-        </w:rPr>
-        <w:tab/>
-      </w:r>
-      <w:r>
-        <w:rPr>
-          <w:noProof/>
-        </w:rPr>
-        <w:fldChar w:fldCharType="begin"/>
-      </w:r>
-      <w:r>
-        <w:rPr>
-          <w:noProof/>
-        </w:rPr>
-        <w:instrText xml:space="preserve"> PAGEREF _Toc469064985 \h </w:instrText>
-      </w:r>
-      <w:r>
-        <w:rPr>
-          <w:noProof/>
-        </w:rPr>
-      </w:r>
-      <w:r>
-        <w:rPr>
-          <w:noProof/>
-        </w:rPr>
-        <w:fldChar w:fldCharType="separate"/>
-      </w:r>
-      <w:r>
-        <w:rPr>
-          <w:noProof/>
-        </w:rPr>
-        <w:t>11</w:t>
       </w:r>
       <w:r>
         <w:rPr>
@@ -1965,8 +1841,8 @@
       <w:pPr>
         <w:pStyle w:val="Titre1"/>
       </w:pPr>
-      <w:bookmarkStart w:id="0" w:name="_Toc199057903"/>
-      <w:bookmarkStart w:id="1" w:name="_Toc334435126"/>
+      <w:bookmarkStart w:id="1" w:name="_Toc199057903"/>
+      <w:bookmarkStart w:id="2" w:name="_Toc334435126"/>
       <w:r>
         <w:rPr>
           <w:sz w:val="24"/>
@@ -1975,13 +1851,13 @@
         </w:rPr>
         <w:t xml:space="preserve"> </w:t>
       </w:r>
-      <w:bookmarkStart w:id="2" w:name="_Toc469064975"/>
-      <w:bookmarkEnd w:id="0"/>
+      <w:bookmarkStart w:id="3" w:name="_Toc469596033"/>
       <w:bookmarkEnd w:id="1"/>
+      <w:bookmarkEnd w:id="2"/>
       <w:r>
         <w:t>Purpose</w:t>
       </w:r>
-      <w:bookmarkEnd w:id="2"/>
+      <w:bookmarkEnd w:id="3"/>
     </w:p>
     <w:p>
       <w:pPr>
@@ -2079,11 +1955,11 @@
       <w:pPr>
         <w:pStyle w:val="Titre1"/>
       </w:pPr>
-      <w:bookmarkStart w:id="3" w:name="_Toc469064976"/>
+      <w:bookmarkStart w:id="4" w:name="_Toc469596034"/>
       <w:r>
         <w:t>Scope</w:t>
       </w:r>
-      <w:bookmarkEnd w:id="3"/>
+      <w:bookmarkEnd w:id="4"/>
     </w:p>
     <w:p>
       <w:pPr>
@@ -2100,150 +1976,280 @@
         </w:rPr>
         <w:t xml:space="preserve">Urban agriculture, urban farming or urban gardening is the practice of cultivating, processing, and distributing </w:t>
       </w:r>
-      <w:hyperlink r:id="rId16" w:tooltip="Food" w:history="1">
-        <w:r>
-          <w:rPr>
-            <w:rFonts w:ascii="Arial" w:eastAsia="Times New Roman" w:hAnsi="Arial" w:cs="Arial"/>
-            <w:lang w:val="en-GB"/>
-          </w:rPr>
-          <w:t>food</w:t>
-        </w:r>
-      </w:hyperlink>
+      <w:r>
+        <w:fldChar w:fldCharType="begin"/>
+      </w:r>
+      <w:r>
+        <w:rPr>
+          <w:lang w:val="en-US"/>
+        </w:rPr>
+        <w:instrText xml:space="preserve"> HYPERLINK "https://en.wikipedia.org/wiki/Food" \o "Food" </w:instrText>
+      </w:r>
+      <w:r>
+        <w:fldChar w:fldCharType="separate"/>
+      </w:r>
       <w:r>
         <w:rPr>
           <w:rFonts w:ascii="Arial" w:eastAsia="Times New Roman" w:hAnsi="Arial" w:cs="Arial"/>
           <w:lang w:val="en-GB"/>
         </w:rPr>
-        <w:t xml:space="preserve"> in or around a village, town, or city. Urban agriculture can also involve </w:t>
-      </w:r>
-      <w:hyperlink r:id="rId17" w:tooltip="Animal husbandry" w:history="1">
-        <w:r>
-          <w:rPr>
-            <w:rFonts w:ascii="Arial" w:eastAsia="Times New Roman" w:hAnsi="Arial" w:cs="Arial"/>
-            <w:lang w:val="en-GB"/>
-          </w:rPr>
-          <w:t>animal husbandry</w:t>
-        </w:r>
-      </w:hyperlink>
+        <w:t>food</w:t>
+      </w:r>
       <w:r>
         <w:rPr>
           <w:rFonts w:ascii="Arial" w:eastAsia="Times New Roman" w:hAnsi="Arial" w:cs="Arial"/>
           <w:lang w:val="en-GB"/>
         </w:rPr>
-        <w:t xml:space="preserve">, </w:t>
-      </w:r>
-      <w:hyperlink r:id="rId18" w:tooltip="Aquaculture" w:history="1">
-        <w:r>
-          <w:rPr>
-            <w:rFonts w:ascii="Arial" w:eastAsia="Times New Roman" w:hAnsi="Arial" w:cs="Arial"/>
-            <w:lang w:val="en-GB"/>
-          </w:rPr>
-          <w:t>aquaculture</w:t>
-        </w:r>
-      </w:hyperlink>
+        <w:fldChar w:fldCharType="end"/>
+      </w:r>
       <w:r>
         <w:rPr>
           <w:rFonts w:ascii="Arial" w:eastAsia="Times New Roman" w:hAnsi="Arial" w:cs="Arial"/>
           <w:lang w:val="en-GB"/>
         </w:rPr>
-        <w:t xml:space="preserve">, </w:t>
-      </w:r>
-      <w:hyperlink r:id="rId19" w:tooltip="Agroforestry" w:history="1">
-        <w:r>
-          <w:rPr>
-            <w:rFonts w:ascii="Arial" w:eastAsia="Times New Roman" w:hAnsi="Arial" w:cs="Arial"/>
-            <w:lang w:val="en-GB"/>
-          </w:rPr>
-          <w:t>agroforestry</w:t>
-        </w:r>
-      </w:hyperlink>
+        <w:t xml:space="preserve"> in or around a village, town, or city. Urban agriculture can also involve </w:t>
+      </w:r>
+      <w:r>
+        <w:fldChar w:fldCharType="begin"/>
+      </w:r>
+      <w:r>
+        <w:rPr>
+          <w:lang w:val="en-US"/>
+        </w:rPr>
+        <w:instrText xml:space="preserve"> HYPERLINK "https://en.wikipedia.org/wiki/Animal_husbandry" \o "Animal husbandry" </w:instrText>
+      </w:r>
+      <w:r>
+        <w:fldChar w:fldCharType="separate"/>
+      </w:r>
       <w:r>
         <w:rPr>
           <w:rFonts w:ascii="Arial" w:eastAsia="Times New Roman" w:hAnsi="Arial" w:cs="Arial"/>
           <w:lang w:val="en-GB"/>
         </w:rPr>
-        <w:t xml:space="preserve">, </w:t>
-      </w:r>
-      <w:hyperlink r:id="rId20" w:tooltip="Urban beekeeping" w:history="1">
-        <w:r>
-          <w:rPr>
-            <w:rFonts w:ascii="Arial" w:eastAsia="Times New Roman" w:hAnsi="Arial" w:cs="Arial"/>
-            <w:lang w:val="en-GB"/>
-          </w:rPr>
-          <w:t>urban beekeeping</w:t>
-        </w:r>
-      </w:hyperlink>
+        <w:t>animal husbandry</w:t>
+      </w:r>
       <w:r>
         <w:rPr>
           <w:rFonts w:ascii="Arial" w:eastAsia="Times New Roman" w:hAnsi="Arial" w:cs="Arial"/>
           <w:lang w:val="en-GB"/>
         </w:rPr>
-        <w:t xml:space="preserve">, and </w:t>
-      </w:r>
-      <w:hyperlink r:id="rId21" w:tooltip="Horticulture" w:history="1">
-        <w:r>
-          <w:rPr>
-            <w:rFonts w:ascii="Arial" w:eastAsia="Times New Roman" w:hAnsi="Arial" w:cs="Arial"/>
-            <w:lang w:val="en-GB"/>
-          </w:rPr>
-          <w:t>horticulture</w:t>
-        </w:r>
-      </w:hyperlink>
+        <w:fldChar w:fldCharType="end"/>
+      </w:r>
       <w:r>
         <w:rPr>
           <w:rFonts w:ascii="Arial" w:eastAsia="Times New Roman" w:hAnsi="Arial" w:cs="Arial"/>
           <w:lang w:val="en-GB"/>
         </w:rPr>
-        <w:t xml:space="preserve">. These activities occur in </w:t>
-      </w:r>
-      <w:hyperlink r:id="rId22" w:tooltip="Peri-urban" w:history="1">
-        <w:proofErr w:type="spellStart"/>
-        <w:r>
-          <w:rPr>
-            <w:rFonts w:ascii="Arial" w:eastAsia="Times New Roman" w:hAnsi="Arial" w:cs="Arial"/>
-            <w:lang w:val="en-GB"/>
-          </w:rPr>
-          <w:t>peri</w:t>
-        </w:r>
-        <w:proofErr w:type="spellEnd"/>
-        <w:r>
-          <w:rPr>
-            <w:rFonts w:ascii="Arial" w:eastAsia="Times New Roman" w:hAnsi="Arial" w:cs="Arial"/>
-            <w:lang w:val="en-GB"/>
-          </w:rPr>
-          <w:t>-urban</w:t>
-        </w:r>
-      </w:hyperlink>
+        <w:t xml:space="preserve">, </w:t>
+      </w:r>
+      <w:r>
+        <w:fldChar w:fldCharType="begin"/>
+      </w:r>
+      <w:r>
+        <w:rPr>
+          <w:lang w:val="en-US"/>
+        </w:rPr>
+        <w:instrText xml:space="preserve"> HYPERLINK "https://en.wikipedia.org/wiki/Aquaculture" \o "Aquaculture" </w:instrText>
+      </w:r>
+      <w:r>
+        <w:fldChar w:fldCharType="separate"/>
+      </w:r>
       <w:r>
         <w:rPr>
           <w:rFonts w:ascii="Arial" w:eastAsia="Times New Roman" w:hAnsi="Arial" w:cs="Arial"/>
           <w:lang w:val="en-GB"/>
         </w:rPr>
-        <w:t xml:space="preserve"> areas as well, and </w:t>
-      </w:r>
-      <w:hyperlink r:id="rId23" w:tooltip="Peri-urban agriculture" w:history="1">
-        <w:proofErr w:type="spellStart"/>
-        <w:r>
-          <w:rPr>
-            <w:rFonts w:ascii="Arial" w:eastAsia="Times New Roman" w:hAnsi="Arial" w:cs="Arial"/>
-            <w:lang w:val="en-GB"/>
-          </w:rPr>
-          <w:t>peri</w:t>
-        </w:r>
-        <w:proofErr w:type="spellEnd"/>
-        <w:r>
-          <w:rPr>
-            <w:rFonts w:ascii="Arial" w:eastAsia="Times New Roman" w:hAnsi="Arial" w:cs="Arial"/>
-            <w:lang w:val="en-GB"/>
-          </w:rPr>
-          <w:t>-urban agriculture</w:t>
-        </w:r>
-      </w:hyperlink>
+        <w:t>aquaculture</w:t>
+      </w:r>
       <w:r>
         <w:rPr>
           <w:rFonts w:ascii="Arial" w:eastAsia="Times New Roman" w:hAnsi="Arial" w:cs="Arial"/>
           <w:lang w:val="en-GB"/>
         </w:rPr>
+        <w:fldChar w:fldCharType="end"/>
+      </w:r>
+      <w:r>
+        <w:rPr>
+          <w:rFonts w:ascii="Arial" w:eastAsia="Times New Roman" w:hAnsi="Arial" w:cs="Arial"/>
+          <w:lang w:val="en-GB"/>
+        </w:rPr>
+        <w:t xml:space="preserve">, </w:t>
+      </w:r>
+      <w:r>
+        <w:fldChar w:fldCharType="begin"/>
+      </w:r>
+      <w:r>
+        <w:rPr>
+          <w:lang w:val="en-US"/>
+        </w:rPr>
+        <w:instrText xml:space="preserve"> HYPERLINK "https://en.wikipedia.org/wiki/Agroforestry" \o "Agroforestry" </w:instrText>
+      </w:r>
+      <w:r>
+        <w:fldChar w:fldCharType="separate"/>
+      </w:r>
+      <w:r>
+        <w:rPr>
+          <w:rFonts w:ascii="Arial" w:eastAsia="Times New Roman" w:hAnsi="Arial" w:cs="Arial"/>
+          <w:lang w:val="en-GB"/>
+        </w:rPr>
+        <w:t>agroforestry</w:t>
+      </w:r>
+      <w:r>
+        <w:rPr>
+          <w:rFonts w:ascii="Arial" w:eastAsia="Times New Roman" w:hAnsi="Arial" w:cs="Arial"/>
+          <w:lang w:val="en-GB"/>
+        </w:rPr>
+        <w:fldChar w:fldCharType="end"/>
+      </w:r>
+      <w:r>
+        <w:rPr>
+          <w:rFonts w:ascii="Arial" w:eastAsia="Times New Roman" w:hAnsi="Arial" w:cs="Arial"/>
+          <w:lang w:val="en-GB"/>
+        </w:rPr>
+        <w:t xml:space="preserve">, </w:t>
+      </w:r>
+      <w:r>
+        <w:fldChar w:fldCharType="begin"/>
+      </w:r>
+      <w:r>
+        <w:rPr>
+          <w:lang w:val="en-US"/>
+        </w:rPr>
+        <w:instrText xml:space="preserve"> HYPERLINK "https://en.wikipedia.org/wiki/Urban_beekeeping" \o "Urban beekeeping" </w:instrText>
+      </w:r>
+      <w:r>
+        <w:fldChar w:fldCharType="separate"/>
+      </w:r>
+      <w:r>
+        <w:rPr>
+          <w:rFonts w:ascii="Arial" w:eastAsia="Times New Roman" w:hAnsi="Arial" w:cs="Arial"/>
+          <w:lang w:val="en-GB"/>
+        </w:rPr>
+        <w:t>urban beekeeping</w:t>
+      </w:r>
+      <w:r>
+        <w:rPr>
+          <w:rFonts w:ascii="Arial" w:eastAsia="Times New Roman" w:hAnsi="Arial" w:cs="Arial"/>
+          <w:lang w:val="en-GB"/>
+        </w:rPr>
+        <w:fldChar w:fldCharType="end"/>
+      </w:r>
+      <w:r>
+        <w:rPr>
+          <w:rFonts w:ascii="Arial" w:eastAsia="Times New Roman" w:hAnsi="Arial" w:cs="Arial"/>
+          <w:lang w:val="en-GB"/>
+        </w:rPr>
+        <w:t xml:space="preserve">, and </w:t>
+      </w:r>
+      <w:r>
+        <w:fldChar w:fldCharType="begin"/>
+      </w:r>
+      <w:r>
+        <w:rPr>
+          <w:lang w:val="en-US"/>
+        </w:rPr>
+        <w:instrText xml:space="preserve"> HYPERLINK "https://en.wikipedia.org/wiki/Hort</w:instrText>
+      </w:r>
+      <w:r>
+        <w:rPr>
+          <w:lang w:val="en-US"/>
+        </w:rPr>
+        <w:instrText xml:space="preserve">iculture" \o "Horticulture" </w:instrText>
+      </w:r>
+      <w:r>
+        <w:fldChar w:fldCharType="separate"/>
+      </w:r>
+      <w:r>
+        <w:rPr>
+          <w:rFonts w:ascii="Arial" w:eastAsia="Times New Roman" w:hAnsi="Arial" w:cs="Arial"/>
+          <w:lang w:val="en-GB"/>
+        </w:rPr>
+        <w:t>horticulture</w:t>
+      </w:r>
+      <w:r>
+        <w:rPr>
+          <w:rFonts w:ascii="Arial" w:eastAsia="Times New Roman" w:hAnsi="Arial" w:cs="Arial"/>
+          <w:lang w:val="en-GB"/>
+        </w:rPr>
+        <w:fldChar w:fldCharType="end"/>
+      </w:r>
+      <w:r>
+        <w:rPr>
+          <w:rFonts w:ascii="Arial" w:eastAsia="Times New Roman" w:hAnsi="Arial" w:cs="Arial"/>
+          <w:lang w:val="en-GB"/>
+        </w:rPr>
+        <w:t xml:space="preserve">. These activities occur in </w:t>
+      </w:r>
+      <w:r>
+        <w:fldChar w:fldCharType="begin"/>
+      </w:r>
+      <w:r>
+        <w:rPr>
+          <w:lang w:val="en-US"/>
+        </w:rPr>
+        <w:instrText xml:space="preserve"> HYPERLINK "https://en.wikipedia.org/wiki/Peri-urban" \o "Peri-urban" </w:instrText>
+      </w:r>
+      <w:r>
+        <w:fldChar w:fldCharType="separate"/>
+      </w:r>
+      <w:r>
+        <w:rPr>
+          <w:rFonts w:ascii="Arial" w:eastAsia="Times New Roman" w:hAnsi="Arial" w:cs="Arial"/>
+          <w:lang w:val="en-GB"/>
+        </w:rPr>
+        <w:t>peri-urban</w:t>
+      </w:r>
+      <w:r>
+        <w:rPr>
+          <w:rFonts w:ascii="Arial" w:eastAsia="Times New Roman" w:hAnsi="Arial" w:cs="Arial"/>
+          <w:lang w:val="en-GB"/>
+        </w:rPr>
+        <w:fldChar w:fldCharType="end"/>
+      </w:r>
+      <w:r>
+        <w:rPr>
+          <w:rFonts w:ascii="Arial" w:eastAsia="Times New Roman" w:hAnsi="Arial" w:cs="Arial"/>
+          <w:lang w:val="en-GB"/>
+        </w:rPr>
+        <w:t xml:space="preserve"> areas as well, and </w:t>
+      </w:r>
+      <w:r>
+        <w:fldChar w:fldCharType="begin"/>
+      </w:r>
+      <w:r>
+        <w:rPr>
+          <w:lang w:val="en-US"/>
+        </w:rPr>
+        <w:instrText xml:space="preserve"> HYPERLINK "https://en.wikipedia.org/wiki/Peri-urban_agriculture" \o "Peri-urban a</w:instrText>
+      </w:r>
+      <w:r>
+        <w:rPr>
+          <w:lang w:val="en-US"/>
+        </w:rPr>
+        <w:instrText xml:space="preserve">griculture" </w:instrText>
+      </w:r>
+      <w:r>
+        <w:fldChar w:fldCharType="separate"/>
+      </w:r>
+      <w:r>
+        <w:rPr>
+          <w:rFonts w:ascii="Arial" w:eastAsia="Times New Roman" w:hAnsi="Arial" w:cs="Arial"/>
+          <w:lang w:val="en-GB"/>
+        </w:rPr>
+        <w:t>peri-urban agriculture</w:t>
+      </w:r>
+      <w:r>
+        <w:rPr>
+          <w:rFonts w:ascii="Arial" w:eastAsia="Times New Roman" w:hAnsi="Arial" w:cs="Arial"/>
+          <w:lang w:val="en-GB"/>
+        </w:rPr>
+        <w:fldChar w:fldCharType="end"/>
+      </w:r>
+      <w:r>
+        <w:rPr>
+          <w:rFonts w:ascii="Arial" w:eastAsia="Times New Roman" w:hAnsi="Arial" w:cs="Arial"/>
+          <w:lang w:val="en-GB"/>
+        </w:rPr>
         <w:t xml:space="preserve"> may have different characteristics. </w:t>
       </w:r>
     </w:p>
@@ -2306,7 +2312,7 @@
         </w:rPr>
         <w:t xml:space="preserve">’ form social networks founded on a shared ethos of nature and community holism. These networks can evolve when receiving formal institutional support, becoming integrated into local town planning as a ‘transition town’ movement for sustainable urban development. In the developing south, </w:t>
       </w:r>
-      <w:hyperlink r:id="rId24" w:tooltip="Food security" w:history="1">
+      <w:hyperlink r:id="rId16" w:tooltip="Food security" w:history="1">
         <w:r>
           <w:rPr>
             <w:rFonts w:ascii="Arial" w:eastAsia="Times New Roman" w:hAnsi="Arial" w:cs="Arial"/>
@@ -2322,7 +2328,7 @@
         </w:rPr>
         <w:t xml:space="preserve">, nutrition, and income generation are key motivations for the practice. In either case, more direct access to fresh vegetables, fruits, and meat products through urban agriculture can improve food security and </w:t>
       </w:r>
-      <w:hyperlink r:id="rId25" w:tooltip="Food safety" w:history="1">
+      <w:hyperlink r:id="rId17" w:tooltip="Food safety" w:history="1">
         <w:r>
           <w:rPr>
             <w:rFonts w:ascii="Arial" w:eastAsia="Times New Roman" w:hAnsi="Arial" w:cs="Arial"/>
@@ -2343,14 +2349,14 @@
       <w:pPr>
         <w:pStyle w:val="Titre1"/>
       </w:pPr>
-      <w:bookmarkStart w:id="4" w:name="_Toc469064977"/>
+      <w:bookmarkStart w:id="5" w:name="_Toc469596035"/>
       <w:r>
         <w:t xml:space="preserve">Business </w:t>
       </w:r>
       <w:r>
         <w:t>Goals</w:t>
       </w:r>
-      <w:bookmarkEnd w:id="4"/>
+      <w:bookmarkEnd w:id="5"/>
     </w:p>
     <w:p/>
     <w:p>
@@ -2831,7 +2837,7 @@
       <w:pPr>
         <w:pStyle w:val="Titre1"/>
       </w:pPr>
-      <w:bookmarkStart w:id="5" w:name="_Toc469064978"/>
+      <w:bookmarkStart w:id="6" w:name="_Toc469596036"/>
       <w:r>
         <w:lastRenderedPageBreak/>
         <w:t>Terminolog</w:t>
@@ -2839,7 +2845,7 @@
       <w:r>
         <w:t>y</w:t>
       </w:r>
-      <w:bookmarkEnd w:id="5"/>
+      <w:bookmarkEnd w:id="6"/>
     </w:p>
     <w:p/>
     <w:p>
@@ -3071,19 +3077,11 @@
                 <w:rFonts w:ascii="Arial" w:hAnsi="Arial" w:cs="Arial"/>
               </w:rPr>
             </w:pPr>
-            <w:proofErr w:type="spellStart"/>
             <w:r>
               <w:rPr>
                 <w:rFonts w:ascii="Arial" w:hAnsi="Arial" w:cs="Arial"/>
               </w:rPr>
-              <w:t>Entreprise</w:t>
-            </w:r>
-            <w:proofErr w:type="spellEnd"/>
-            <w:r>
-              <w:rPr>
-                <w:rFonts w:ascii="Arial" w:hAnsi="Arial" w:cs="Arial"/>
-              </w:rPr>
-              <w:t xml:space="preserve"> Java Bean</w:t>
+              <w:t>Entreprise Java Bean</w:t>
             </w:r>
           </w:p>
         </w:tc>
@@ -3148,33 +3146,11 @@
                 <w:rFonts w:ascii="Arial" w:hAnsi="Arial" w:cs="Arial"/>
               </w:rPr>
             </w:pPr>
-            <w:proofErr w:type="spellStart"/>
             <w:r>
               <w:rPr>
                 <w:rFonts w:ascii="Arial" w:hAnsi="Arial" w:cs="Arial"/>
               </w:rPr>
-              <w:t>HyperText</w:t>
-            </w:r>
-            <w:proofErr w:type="spellEnd"/>
-            <w:r>
-              <w:rPr>
-                <w:rFonts w:ascii="Arial" w:hAnsi="Arial" w:cs="Arial"/>
-              </w:rPr>
-              <w:t xml:space="preserve"> </w:t>
-            </w:r>
-            <w:proofErr w:type="spellStart"/>
-            <w:r>
-              <w:rPr>
-                <w:rFonts w:ascii="Arial" w:hAnsi="Arial" w:cs="Arial"/>
-              </w:rPr>
-              <w:t>Markup</w:t>
-            </w:r>
-            <w:proofErr w:type="spellEnd"/>
-            <w:r>
-              <w:rPr>
-                <w:rFonts w:ascii="Arial" w:hAnsi="Arial" w:cs="Arial"/>
-              </w:rPr>
-              <w:t xml:space="preserve"> Language</w:t>
+              <w:t>HyperText Markup Language</w:t>
             </w:r>
           </w:p>
         </w:tc>
@@ -3312,16 +3288,8 @@
               <w:rPr>
                 <w:rFonts w:ascii="Arial" w:hAnsi="Arial" w:cs="Arial"/>
               </w:rPr>
-              <w:t xml:space="preserve">Java Server </w:t>
+              <w:t>Java Server Pasges</w:t>
             </w:r>
-            <w:proofErr w:type="spellStart"/>
-            <w:r>
-              <w:rPr>
-                <w:rFonts w:ascii="Arial" w:hAnsi="Arial" w:cs="Arial"/>
-              </w:rPr>
-              <w:t>Pasges</w:t>
-            </w:r>
-            <w:proofErr w:type="spellEnd"/>
           </w:p>
         </w:tc>
       </w:tr>
@@ -3596,21 +3564,7 @@
               <w:rPr>
                 <w:rFonts w:ascii="Arial" w:hAnsi="Arial" w:cs="Arial"/>
               </w:rPr>
-              <w:t xml:space="preserve">Unified </w:t>
-            </w:r>
-            <w:proofErr w:type="spellStart"/>
-            <w:r>
-              <w:rPr>
-                <w:rFonts w:ascii="Arial" w:hAnsi="Arial" w:cs="Arial"/>
-              </w:rPr>
-              <w:t>Modeling</w:t>
-            </w:r>
-            <w:proofErr w:type="spellEnd"/>
-            <w:r>
-              <w:rPr>
-                <w:rFonts w:ascii="Arial" w:hAnsi="Arial" w:cs="Arial"/>
-              </w:rPr>
-              <w:t xml:space="preserve"> Language</w:t>
+              <w:t>Unified Modeling Language</w:t>
             </w:r>
           </w:p>
         </w:tc>
@@ -3627,11 +3581,11 @@
       <w:pPr>
         <w:pStyle w:val="Titre1"/>
       </w:pPr>
-      <w:bookmarkStart w:id="6" w:name="_Toc469064979"/>
+      <w:bookmarkStart w:id="7" w:name="_Toc469596037"/>
       <w:r>
         <w:t>Methodology used for solution building</w:t>
       </w:r>
-      <w:bookmarkEnd w:id="6"/>
+      <w:bookmarkEnd w:id="7"/>
     </w:p>
     <w:p>
       <w:pPr>
@@ -3764,7 +3718,7 @@
         </w:rPr>
         <w:t xml:space="preserve"> to honour Franck Barbier (</w:t>
       </w:r>
-      <w:hyperlink r:id="rId26" w:history="1">
+      <w:hyperlink r:id="rId18" w:history="1">
         <w:r>
           <w:rPr>
             <w:rStyle w:val="Lienhypertexte"/>
@@ -3965,21 +3919,7 @@
         <w:rPr>
           <w:rFonts w:ascii="Arial" w:hAnsi="Arial" w:cs="Arial"/>
         </w:rPr>
-        <w:t xml:space="preserve">Design a sequence diagram to </w:t>
-      </w:r>
-      <w:proofErr w:type="spellStart"/>
-      <w:r>
-        <w:rPr>
-          <w:rFonts w:ascii="Arial" w:hAnsi="Arial" w:cs="Arial"/>
-        </w:rPr>
-        <w:t>modelize</w:t>
-      </w:r>
-      <w:proofErr w:type="spellEnd"/>
-      <w:r>
-        <w:rPr>
-          <w:rFonts w:ascii="Arial" w:hAnsi="Arial" w:cs="Arial"/>
-        </w:rPr>
-        <w:t xml:space="preserve"> the </w:t>
+        <w:t xml:space="preserve">Design a sequence diagram to modelize the </w:t>
       </w:r>
       <w:r>
         <w:rPr>
@@ -4027,7 +3967,19 @@
         <w:rPr>
           <w:rFonts w:ascii="Arial" w:hAnsi="Arial" w:cs="Arial"/>
         </w:rPr>
-        <w:t>Build the prototype</w:t>
+        <w:t>P</w:t>
+      </w:r>
+      <w:r>
+        <w:rPr>
+          <w:rFonts w:ascii="Arial" w:hAnsi="Arial" w:cs="Arial"/>
+        </w:rPr>
+        <w:t>rototype</w:t>
+      </w:r>
+      <w:r>
+        <w:rPr>
+          <w:rFonts w:ascii="Arial" w:hAnsi="Arial" w:cs="Arial"/>
+        </w:rPr>
+        <w:t xml:space="preserve"> implementation</w:t>
       </w:r>
     </w:p>
     <w:p>
@@ -4138,7 +4090,31 @@
         <w:rPr>
           <w:rFonts w:ascii="Arial" w:hAnsi="Arial" w:cs="Arial"/>
         </w:rPr>
-        <w:t>Now, the final solution is in development phase.</w:t>
+        <w:t>Actually</w:t>
+      </w:r>
+      <w:r>
+        <w:rPr>
+          <w:rFonts w:ascii="Arial" w:hAnsi="Arial" w:cs="Arial"/>
+        </w:rPr>
+        <w:t>,</w:t>
+      </w:r>
+      <w:r>
+        <w:rPr>
+          <w:rFonts w:ascii="Arial" w:hAnsi="Arial" w:cs="Arial"/>
+        </w:rPr>
+        <w:t xml:space="preserve"> a prototype is available as a proof of concept </w:t>
+      </w:r>
+      <w:r>
+        <w:rPr>
+          <w:rFonts w:ascii="Arial" w:hAnsi="Arial" w:cs="Arial"/>
+        </w:rPr>
+        <w:t>and the</w:t>
+      </w:r>
+      <w:r>
+        <w:rPr>
+          <w:rFonts w:ascii="Arial" w:hAnsi="Arial" w:cs="Arial"/>
+        </w:rPr>
+        <w:t xml:space="preserve"> final solution is in development phase.</w:t>
       </w:r>
     </w:p>
     <w:p>
@@ -4151,21 +4127,34 @@
         <w:rPr>
           <w:rFonts w:ascii="Arial" w:hAnsi="Arial" w:cs="Arial"/>
         </w:rPr>
-        <w:br w:type="page"/>
+        <w:t>The prototype is available at the following address: XXX_URL_XXX if not available for some reason please contact me.</w:t>
       </w:r>
     </w:p>
     <w:p>
       <w:pPr>
+        <w:rPr>
+          <w:rFonts w:ascii="Arial" w:hAnsi="Arial" w:cs="Arial"/>
+        </w:rPr>
+      </w:pPr>
+      <w:r>
+        <w:rPr>
+          <w:rFonts w:ascii="Arial" w:hAnsi="Arial" w:cs="Arial"/>
+        </w:rPr>
+        <w:br w:type="page"/>
+      </w:r>
+    </w:p>
+    <w:p>
+      <w:pPr>
         <w:pStyle w:val="Titre1"/>
       </w:pPr>
-      <w:bookmarkStart w:id="7" w:name="_Ref469061840"/>
-      <w:bookmarkStart w:id="8" w:name="_Toc469064980"/>
+      <w:bookmarkStart w:id="8" w:name="_Ref469061840"/>
+      <w:bookmarkStart w:id="9" w:name="_Toc469596038"/>
       <w:r>
         <w:lastRenderedPageBreak/>
         <w:t>Requirements</w:t>
       </w:r>
-      <w:bookmarkEnd w:id="7"/>
       <w:bookmarkEnd w:id="8"/>
+      <w:bookmarkEnd w:id="9"/>
     </w:p>
     <w:p/>
     <w:p>
@@ -4228,8 +4217,8 @@
         <w:tblLook w:val="04A0" w:firstRow="1" w:lastRow="0" w:firstColumn="1" w:lastColumn="0" w:noHBand="0" w:noVBand="1"/>
       </w:tblPr>
       <w:tblGrid>
-        <w:gridCol w:w="2235"/>
-        <w:gridCol w:w="8371"/>
+        <w:gridCol w:w="1101"/>
+        <w:gridCol w:w="9505"/>
       </w:tblGrid>
       <w:tr>
         <w:trPr>
@@ -4238,7 +4227,7 @@
         <w:tc>
           <w:tcPr>
             <w:cnfStyle w:val="001000000000" w:firstRow="0" w:lastRow="0" w:firstColumn="1" w:lastColumn="0" w:oddVBand="0" w:evenVBand="0" w:oddHBand="0" w:evenHBand="0" w:firstRowFirstColumn="0" w:firstRowLastColumn="0" w:lastRowFirstColumn="0" w:lastRowLastColumn="0"/>
-            <w:tcW w:w="2235" w:type="dxa"/>
+            <w:tcW w:w="1101" w:type="dxa"/>
             <w:tcBorders>
               <w:top w:val="none" w:sz="0" w:space="0" w:color="auto"/>
               <w:left w:val="none" w:sz="0" w:space="0" w:color="auto"/>
@@ -4263,7 +4252,7 @@
         </w:tc>
         <w:tc>
           <w:tcPr>
-            <w:tcW w:w="8371" w:type="dxa"/>
+            <w:tcW w:w="9505" w:type="dxa"/>
             <w:tcBorders>
               <w:top w:val="none" w:sz="0" w:space="0" w:color="auto"/>
               <w:left w:val="none" w:sz="0" w:space="0" w:color="auto"/>
@@ -4295,20 +4284,26 @@
         <w:tc>
           <w:tcPr>
             <w:cnfStyle w:val="001000000000" w:firstRow="0" w:lastRow="0" w:firstColumn="1" w:lastColumn="0" w:oddVBand="0" w:evenVBand="0" w:oddHBand="0" w:evenHBand="0" w:firstRowFirstColumn="0" w:firstRowLastColumn="0" w:lastRowFirstColumn="0" w:lastRowLastColumn="0"/>
-            <w:tcW w:w="2235" w:type="dxa"/>
+            <w:tcW w:w="1101" w:type="dxa"/>
             <w:tcBorders>
               <w:right w:val="none" w:sz="0" w:space="0" w:color="auto"/>
             </w:tcBorders>
           </w:tcPr>
           <w:p>
+            <w:pPr>
+              <w:jc w:val="center"/>
+            </w:pPr>
             <w:r>
-              <w:t>RF01</w:t>
+              <w:t>R0</w:t>
+            </w:r>
+            <w:r>
+              <w:t>1</w:t>
             </w:r>
           </w:p>
         </w:tc>
         <w:tc>
           <w:tcPr>
-            <w:tcW w:w="8371" w:type="dxa"/>
+            <w:tcW w:w="9505" w:type="dxa"/>
             <w:tcBorders>
               <w:left w:val="none" w:sz="0" w:space="0" w:color="auto"/>
             </w:tcBorders>
@@ -4326,6 +4321,9 @@
             <w:r>
               <w:t xml:space="preserve"> (MVC) structure</w:t>
             </w:r>
+            <w:r>
+              <w:t>.</w:t>
+            </w:r>
           </w:p>
         </w:tc>
       </w:tr>
@@ -4336,20 +4334,26 @@
         <w:tc>
           <w:tcPr>
             <w:cnfStyle w:val="001000000000" w:firstRow="0" w:lastRow="0" w:firstColumn="1" w:lastColumn="0" w:oddVBand="0" w:evenVBand="0" w:oddHBand="0" w:evenHBand="0" w:firstRowFirstColumn="0" w:firstRowLastColumn="0" w:lastRowFirstColumn="0" w:lastRowLastColumn="0"/>
-            <w:tcW w:w="2235" w:type="dxa"/>
+            <w:tcW w:w="1101" w:type="dxa"/>
             <w:tcBorders>
               <w:right w:val="none" w:sz="0" w:space="0" w:color="auto"/>
             </w:tcBorders>
           </w:tcPr>
           <w:p>
+            <w:pPr>
+              <w:jc w:val="center"/>
+            </w:pPr>
             <w:r>
-              <w:t>RF02</w:t>
+              <w:t>R0</w:t>
+            </w:r>
+            <w:r>
+              <w:t>2</w:t>
             </w:r>
           </w:p>
         </w:tc>
         <w:tc>
           <w:tcPr>
-            <w:tcW w:w="8371" w:type="dxa"/>
+            <w:tcW w:w="9505" w:type="dxa"/>
             <w:tcBorders>
               <w:left w:val="none" w:sz="0" w:space="0" w:color="auto"/>
             </w:tcBorders>
@@ -4367,6 +4371,15 @@
             <w:r>
               <w:t xml:space="preserve"> to any device</w:t>
             </w:r>
+            <w:r>
+              <w:t xml:space="preserve">, </w:t>
+            </w:r>
+            <w:r>
+              <w:t>especially</w:t>
+            </w:r>
+            <w:r>
+              <w:t xml:space="preserve"> regarding the size of the screen of the devices.</w:t>
+            </w:r>
           </w:p>
         </w:tc>
       </w:tr>
@@ -4377,20 +4390,26 @@
         <w:tc>
           <w:tcPr>
             <w:cnfStyle w:val="001000000000" w:firstRow="0" w:lastRow="0" w:firstColumn="1" w:lastColumn="0" w:oddVBand="0" w:evenVBand="0" w:oddHBand="0" w:evenHBand="0" w:firstRowFirstColumn="0" w:firstRowLastColumn="0" w:lastRowFirstColumn="0" w:lastRowLastColumn="0"/>
-            <w:tcW w:w="2235" w:type="dxa"/>
+            <w:tcW w:w="1101" w:type="dxa"/>
             <w:tcBorders>
               <w:right w:val="none" w:sz="0" w:space="0" w:color="auto"/>
             </w:tcBorders>
           </w:tcPr>
           <w:p>
+            <w:pPr>
+              <w:jc w:val="center"/>
+            </w:pPr>
             <w:r>
-              <w:t>RF03</w:t>
+              <w:t>R0</w:t>
+            </w:r>
+            <w:r>
+              <w:t>3</w:t>
             </w:r>
           </w:p>
         </w:tc>
         <w:tc>
           <w:tcPr>
-            <w:tcW w:w="8371" w:type="dxa"/>
+            <w:tcW w:w="9505" w:type="dxa"/>
             <w:tcBorders>
               <w:left w:val="none" w:sz="0" w:space="0" w:color="auto"/>
             </w:tcBorders>
@@ -4402,6 +4421,9 @@
             <w:r>
               <w:t>The very last technologies in term of persistence must be used</w:t>
             </w:r>
+            <w:r>
+              <w:t>.</w:t>
+            </w:r>
           </w:p>
         </w:tc>
       </w:tr>
@@ -4412,20 +4434,26 @@
         <w:tc>
           <w:tcPr>
             <w:cnfStyle w:val="001000000000" w:firstRow="0" w:lastRow="0" w:firstColumn="1" w:lastColumn="0" w:oddVBand="0" w:evenVBand="0" w:oddHBand="0" w:evenHBand="0" w:firstRowFirstColumn="0" w:firstRowLastColumn="0" w:lastRowFirstColumn="0" w:lastRowLastColumn="0"/>
-            <w:tcW w:w="2235" w:type="dxa"/>
+            <w:tcW w:w="1101" w:type="dxa"/>
             <w:tcBorders>
               <w:right w:val="none" w:sz="0" w:space="0" w:color="auto"/>
             </w:tcBorders>
           </w:tcPr>
           <w:p>
+            <w:pPr>
+              <w:jc w:val="center"/>
+            </w:pPr>
             <w:r>
-              <w:t>RF04</w:t>
+              <w:t>R0</w:t>
+            </w:r>
+            <w:r>
+              <w:t>4</w:t>
             </w:r>
           </w:p>
         </w:tc>
         <w:tc>
           <w:tcPr>
-            <w:tcW w:w="8371" w:type="dxa"/>
+            <w:tcW w:w="9505" w:type="dxa"/>
             <w:tcBorders>
               <w:left w:val="none" w:sz="0" w:space="0" w:color="auto"/>
             </w:tcBorders>
@@ -4437,6 +4465,9 @@
             <w:r>
               <w:t>The very last technologies in term of view design must be used</w:t>
             </w:r>
+            <w:r>
+              <w:t>.</w:t>
+            </w:r>
           </w:p>
         </w:tc>
       </w:tr>
@@ -4446,13 +4477,13 @@
       <w:pPr>
         <w:pStyle w:val="Titre1"/>
       </w:pPr>
-      <w:bookmarkStart w:id="9" w:name="_Toc469064981"/>
-      <w:bookmarkStart w:id="10" w:name="_Ref469059039"/>
-      <w:bookmarkStart w:id="11" w:name="_Ref469059057"/>
+      <w:bookmarkStart w:id="10" w:name="_Toc469596039"/>
+      <w:bookmarkStart w:id="11" w:name="_Ref469059039"/>
+      <w:bookmarkStart w:id="12" w:name="_Ref469059057"/>
       <w:r>
         <w:t>Solution conceptual design</w:t>
       </w:r>
-      <w:bookmarkEnd w:id="9"/>
+      <w:bookmarkEnd w:id="10"/>
     </w:p>
     <w:p/>
     <w:p>
@@ -4470,11 +4501,11 @@
       <w:pPr>
         <w:pStyle w:val="Titre2"/>
       </w:pPr>
-      <w:bookmarkStart w:id="12" w:name="_Toc469064982"/>
+      <w:bookmarkStart w:id="13" w:name="_Toc469596040"/>
       <w:r>
         <w:t>Model UML Class diagram</w:t>
       </w:r>
-      <w:bookmarkEnd w:id="12"/>
+      <w:bookmarkEnd w:id="13"/>
     </w:p>
     <w:p/>
     <w:p>
@@ -4506,7 +4537,7 @@
                     </pic:cNvPicPr>
                   </pic:nvPicPr>
                   <pic:blipFill>
-                    <a:blip r:embed="rId27">
+                    <a:blip r:embed="rId19">
                       <a:extLst>
                         <a:ext uri="{28A0092B-C50C-407E-A947-70E740481C1C}">
                           <a14:useLocalDpi xmlns:a14="http://schemas.microsoft.com/office/drawing/2010/main" val="0"/>
@@ -4548,8 +4579,8 @@
           <w:i/>
         </w:rPr>
       </w:pPr>
-      <w:bookmarkStart w:id="13" w:name="_Toc465419157"/>
-      <w:bookmarkStart w:id="14" w:name="_Toc469061250"/>
+      <w:bookmarkStart w:id="14" w:name="_Toc465419157"/>
+      <w:bookmarkStart w:id="15" w:name="_Toc469595120"/>
       <w:r>
         <w:rPr>
           <w:rFonts w:ascii="Arial" w:hAnsi="Arial" w:cs="Arial"/>
@@ -4600,7 +4631,6 @@
         </w:rPr>
         <w:t xml:space="preserve">: </w:t>
       </w:r>
-      <w:bookmarkEnd w:id="13"/>
       <w:bookmarkEnd w:id="14"/>
       <w:r>
         <w:rPr>
@@ -4608,53 +4638,54 @@
           <w:i/>
         </w:rPr>
         <w:t>Model UML Class diagram</w:t>
-      </w:r>
-    </w:p>
-    <w:p>
-      <w:pPr>
-        <w:rPr>
-          <w:rFonts w:ascii="Arial" w:hAnsi="Arial" w:cs="Arial"/>
-        </w:rPr>
-      </w:pPr>
-      <w:r>
-        <w:rPr>
-          <w:rFonts w:ascii="Arial" w:hAnsi="Arial" w:cs="Arial"/>
-        </w:rPr>
-        <w:br w:type="page"/>
-      </w:r>
-    </w:p>
-    <w:p>
-      <w:pPr>
-        <w:rPr>
-          <w:rFonts w:ascii="Arial" w:hAnsi="Arial" w:cs="Arial"/>
-        </w:rPr>
-      </w:pPr>
-      <w:r>
-        <w:rPr>
-          <w:rFonts w:ascii="Arial" w:hAnsi="Arial" w:cs="Arial"/>
-        </w:rPr>
-        <w:lastRenderedPageBreak/>
-        <w:t>There is no receivable reason for the moment to give detailed tables for each entity. It would be maybe the case letter in an industrial context of the solution.</w:t>
-      </w:r>
-    </w:p>
-    <w:p>
-      <w:pPr>
-        <w:rPr>
-          <w:rFonts w:ascii="Arial" w:hAnsi="Arial" w:cs="Arial"/>
-        </w:rPr>
-      </w:pPr>
-    </w:p>
-    <w:p>
-      <w:pPr>
-        <w:pStyle w:val="Titre2"/>
-      </w:pPr>
-      <w:bookmarkStart w:id="15" w:name="_Toc469064983"/>
-      <w:r>
-        <w:t>Process state diagram</w:t>
       </w:r>
       <w:bookmarkEnd w:id="15"/>
     </w:p>
     <w:p>
+      <w:pPr>
+        <w:rPr>
+          <w:rFonts w:ascii="Arial" w:hAnsi="Arial" w:cs="Arial"/>
+        </w:rPr>
+      </w:pPr>
+      <w:r>
+        <w:rPr>
+          <w:rFonts w:ascii="Arial" w:hAnsi="Arial" w:cs="Arial"/>
+        </w:rPr>
+        <w:br w:type="page"/>
+      </w:r>
+    </w:p>
+    <w:p>
+      <w:pPr>
+        <w:rPr>
+          <w:rFonts w:ascii="Arial" w:hAnsi="Arial" w:cs="Arial"/>
+        </w:rPr>
+      </w:pPr>
+      <w:r>
+        <w:rPr>
+          <w:rFonts w:ascii="Arial" w:hAnsi="Arial" w:cs="Arial"/>
+        </w:rPr>
+        <w:lastRenderedPageBreak/>
+        <w:t>There is no receivable reason for the moment to give detailed tables for each entity. It would be maybe the case letter in an industrial context of the solution.</w:t>
+      </w:r>
+    </w:p>
+    <w:p>
+      <w:pPr>
+        <w:rPr>
+          <w:rFonts w:ascii="Arial" w:hAnsi="Arial" w:cs="Arial"/>
+        </w:rPr>
+      </w:pPr>
+    </w:p>
+    <w:p>
+      <w:pPr>
+        <w:pStyle w:val="Titre2"/>
+      </w:pPr>
+      <w:bookmarkStart w:id="16" w:name="_Toc469596041"/>
+      <w:r>
+        <w:t>Process state diagram</w:t>
+      </w:r>
+      <w:bookmarkEnd w:id="16"/>
+    </w:p>
+    <w:p>
       <w:r>
         <w:t>Building in progress…</w:t>
       </w:r>
@@ -4664,17 +4695,17 @@
       <w:pPr>
         <w:pStyle w:val="Titre1"/>
       </w:pPr>
-      <w:bookmarkStart w:id="16" w:name="_Ref469060083"/>
-      <w:bookmarkStart w:id="17" w:name="_Ref469060102"/>
-      <w:bookmarkStart w:id="18" w:name="_Toc469064984"/>
+      <w:bookmarkStart w:id="17" w:name="_Ref469060083"/>
+      <w:bookmarkStart w:id="18" w:name="_Ref469060102"/>
+      <w:bookmarkStart w:id="19" w:name="_Toc469596042"/>
       <w:r>
         <w:t>Technical description</w:t>
       </w:r>
-      <w:bookmarkEnd w:id="10"/>
       <w:bookmarkEnd w:id="11"/>
-      <w:bookmarkEnd w:id="16"/>
+      <w:bookmarkEnd w:id="12"/>
       <w:bookmarkEnd w:id="17"/>
       <w:bookmarkEnd w:id="18"/>
+      <w:bookmarkEnd w:id="19"/>
     </w:p>
     <w:p/>
     <w:p>
@@ -4737,8 +4768,8 @@
         <w:tblLook w:val="04A0" w:firstRow="1" w:lastRow="0" w:firstColumn="1" w:lastColumn="0" w:noHBand="0" w:noVBand="1"/>
       </w:tblPr>
       <w:tblGrid>
-        <w:gridCol w:w="2235"/>
-        <w:gridCol w:w="8371"/>
+        <w:gridCol w:w="1101"/>
+        <w:gridCol w:w="9505"/>
       </w:tblGrid>
       <w:tr>
         <w:trPr>
@@ -4747,7 +4778,7 @@
         <w:tc>
           <w:tcPr>
             <w:cnfStyle w:val="001000000000" w:firstRow="0" w:lastRow="0" w:firstColumn="1" w:lastColumn="0" w:oddVBand="0" w:evenVBand="0" w:oddHBand="0" w:evenHBand="0" w:firstRowFirstColumn="0" w:firstRowLastColumn="0" w:lastRowFirstColumn="0" w:lastRowLastColumn="0"/>
-            <w:tcW w:w="2235" w:type="dxa"/>
+            <w:tcW w:w="1101" w:type="dxa"/>
             <w:tcBorders>
               <w:top w:val="none" w:sz="0" w:space="0" w:color="auto"/>
               <w:left w:val="none" w:sz="0" w:space="0" w:color="auto"/>
@@ -4772,7 +4803,7 @@
         </w:tc>
         <w:tc>
           <w:tcPr>
-            <w:tcW w:w="8371" w:type="dxa"/>
+            <w:tcW w:w="9505" w:type="dxa"/>
             <w:tcBorders>
               <w:top w:val="none" w:sz="0" w:space="0" w:color="auto"/>
               <w:left w:val="none" w:sz="0" w:space="0" w:color="auto"/>
@@ -4804,20 +4835,26 @@
         <w:tc>
           <w:tcPr>
             <w:cnfStyle w:val="001000000000" w:firstRow="0" w:lastRow="0" w:firstColumn="1" w:lastColumn="0" w:oddVBand="0" w:evenVBand="0" w:oddHBand="0" w:evenHBand="0" w:firstRowFirstColumn="0" w:firstRowLastColumn="0" w:lastRowFirstColumn="0" w:lastRowLastColumn="0"/>
-            <w:tcW w:w="2235" w:type="dxa"/>
+            <w:tcW w:w="1101" w:type="dxa"/>
             <w:tcBorders>
               <w:right w:val="none" w:sz="0" w:space="0" w:color="auto"/>
             </w:tcBorders>
           </w:tcPr>
           <w:p>
+            <w:pPr>
+              <w:jc w:val="center"/>
+            </w:pPr>
             <w:r>
-              <w:t>RF01</w:t>
+              <w:t>R0</w:t>
+            </w:r>
+            <w:r>
+              <w:t>1</w:t>
             </w:r>
           </w:p>
         </w:tc>
         <w:tc>
           <w:tcPr>
-            <w:tcW w:w="8371" w:type="dxa"/>
+            <w:tcW w:w="9505" w:type="dxa"/>
             <w:tcBorders>
               <w:left w:val="none" w:sz="0" w:space="0" w:color="auto"/>
             </w:tcBorders>
@@ -5032,20 +5069,26 @@
         <w:tc>
           <w:tcPr>
             <w:cnfStyle w:val="001000000000" w:firstRow="0" w:lastRow="0" w:firstColumn="1" w:lastColumn="0" w:oddVBand="0" w:evenVBand="0" w:oddHBand="0" w:evenHBand="0" w:firstRowFirstColumn="0" w:firstRowLastColumn="0" w:lastRowFirstColumn="0" w:lastRowLastColumn="0"/>
-            <w:tcW w:w="2235" w:type="dxa"/>
+            <w:tcW w:w="1101" w:type="dxa"/>
             <w:tcBorders>
               <w:right w:val="none" w:sz="0" w:space="0" w:color="auto"/>
             </w:tcBorders>
           </w:tcPr>
           <w:p>
+            <w:pPr>
+              <w:jc w:val="center"/>
+            </w:pPr>
             <w:r>
-              <w:t>RF02</w:t>
+              <w:t>R0</w:t>
+            </w:r>
+            <w:r>
+              <w:t>2</w:t>
             </w:r>
           </w:p>
         </w:tc>
         <w:tc>
           <w:tcPr>
-            <w:tcW w:w="8371" w:type="dxa"/>
+            <w:tcW w:w="9505" w:type="dxa"/>
             <w:tcBorders>
               <w:left w:val="none" w:sz="0" w:space="0" w:color="auto"/>
             </w:tcBorders>
@@ -5061,7 +5104,13 @@
               <w:t>previously</w:t>
             </w:r>
             <w:r>
-              <w:t xml:space="preserve"> said as an answer to the RF01 </w:t>
+              <w:t xml:space="preserve"> said as an answer to the </w:t>
+            </w:r>
+            <w:r>
+              <w:t>R0</w:t>
+            </w:r>
+            <w:r>
+              <w:t xml:space="preserve">1 </w:t>
             </w:r>
             <w:r>
               <w:t>requirement</w:t>
@@ -5085,20 +5134,26 @@
         <w:tc>
           <w:tcPr>
             <w:cnfStyle w:val="001000000000" w:firstRow="0" w:lastRow="0" w:firstColumn="1" w:lastColumn="0" w:oddVBand="0" w:evenVBand="0" w:oddHBand="0" w:evenHBand="0" w:firstRowFirstColumn="0" w:firstRowLastColumn="0" w:lastRowFirstColumn="0" w:lastRowLastColumn="0"/>
-            <w:tcW w:w="2235" w:type="dxa"/>
+            <w:tcW w:w="1101" w:type="dxa"/>
             <w:tcBorders>
               <w:right w:val="none" w:sz="0" w:space="0" w:color="auto"/>
             </w:tcBorders>
           </w:tcPr>
           <w:p>
+            <w:pPr>
+              <w:jc w:val="center"/>
+            </w:pPr>
             <w:r>
-              <w:t>RF03</w:t>
+              <w:t>R0</w:t>
+            </w:r>
+            <w:r>
+              <w:t>3</w:t>
             </w:r>
           </w:p>
         </w:tc>
         <w:tc>
           <w:tcPr>
-            <w:tcW w:w="8371" w:type="dxa"/>
+            <w:tcW w:w="9505" w:type="dxa"/>
             <w:tcBorders>
               <w:left w:val="none" w:sz="0" w:space="0" w:color="auto"/>
             </w:tcBorders>
@@ -5417,20 +5472,26 @@
         <w:tc>
           <w:tcPr>
             <w:cnfStyle w:val="001000000000" w:firstRow="0" w:lastRow="0" w:firstColumn="1" w:lastColumn="0" w:oddVBand="0" w:evenVBand="0" w:oddHBand="0" w:evenHBand="0" w:firstRowFirstColumn="0" w:firstRowLastColumn="0" w:lastRowFirstColumn="0" w:lastRowLastColumn="0"/>
-            <w:tcW w:w="2235" w:type="dxa"/>
+            <w:tcW w:w="1101" w:type="dxa"/>
             <w:tcBorders>
               <w:right w:val="none" w:sz="0" w:space="0" w:color="auto"/>
             </w:tcBorders>
           </w:tcPr>
           <w:p>
+            <w:pPr>
+              <w:jc w:val="center"/>
+            </w:pPr>
             <w:r>
-              <w:t>RF04</w:t>
+              <w:t>R0</w:t>
+            </w:r>
+            <w:r>
+              <w:t>4</w:t>
             </w:r>
           </w:p>
         </w:tc>
         <w:tc>
           <w:tcPr>
-            <w:tcW w:w="8371" w:type="dxa"/>
+            <w:tcW w:w="9505" w:type="dxa"/>
             <w:tcBorders>
               <w:left w:val="none" w:sz="0" w:space="0" w:color="auto"/>
             </w:tcBorders>
@@ -5440,7 +5501,13 @@
               <w:cnfStyle w:val="000000010000" w:firstRow="0" w:lastRow="0" w:firstColumn="0" w:lastColumn="0" w:oddVBand="0" w:evenVBand="0" w:oddHBand="0" w:evenHBand="1" w:firstRowFirstColumn="0" w:firstRowLastColumn="0" w:lastRowFirstColumn="0" w:lastRowLastColumn="0"/>
             </w:pPr>
             <w:r>
-              <w:t xml:space="preserve">As previously said as an answer tor RF01: </w:t>
+              <w:t xml:space="preserve">As previously said as an answer tor </w:t>
+            </w:r>
+            <w:r>
+              <w:t>R0</w:t>
+            </w:r>
+            <w:r>
+              <w:t xml:space="preserve">1: </w:t>
             </w:r>
           </w:p>
           <w:p>
@@ -5494,26 +5561,6 @@
             <w:r>
               <w:t>Bootstrap</w:t>
             </w:r>
-          </w:p>
-          <w:p>
-            <w:pPr>
-              <w:cnfStyle w:val="000000010000" w:firstRow="0" w:lastRow="0" w:firstColumn="0" w:lastColumn="0" w:oddVBand="0" w:evenVBand="0" w:oddHBand="0" w:evenHBand="1" w:firstRowFirstColumn="0" w:firstRowLastColumn="0" w:lastRowFirstColumn="0" w:lastRowLastColumn="0"/>
-            </w:pPr>
-          </w:p>
-          <w:p>
-            <w:pPr>
-              <w:cnfStyle w:val="000000010000" w:firstRow="0" w:lastRow="0" w:firstColumn="0" w:lastColumn="0" w:oddVBand="0" w:evenVBand="0" w:oddHBand="0" w:evenHBand="1" w:firstRowFirstColumn="0" w:firstRowLastColumn="0" w:lastRowFirstColumn="0" w:lastRowLastColumn="0"/>
-            </w:pPr>
-          </w:p>
-          <w:p>
-            <w:pPr>
-              <w:cnfStyle w:val="000000010000" w:firstRow="0" w:lastRow="0" w:firstColumn="0" w:lastColumn="0" w:oddVBand="0" w:evenVBand="0" w:oddHBand="0" w:evenHBand="1" w:firstRowFirstColumn="0" w:firstRowLastColumn="0" w:lastRowFirstColumn="0" w:lastRowLastColumn="0"/>
-            </w:pPr>
-          </w:p>
-          <w:p>
-            <w:pPr>
-              <w:cnfStyle w:val="000000010000" w:firstRow="0" w:lastRow="0" w:firstColumn="0" w:lastColumn="0" w:oddVBand="0" w:evenVBand="0" w:oddHBand="0" w:evenHBand="1" w:firstRowFirstColumn="0" w:firstRowLastColumn="0" w:lastRowFirstColumn="0" w:lastRowLastColumn="0"/>
-            </w:pPr>
           </w:p>
           <w:p>
             <w:pPr>
@@ -5679,50 +5726,6 @@
                 </w:p>
               </w:tc>
             </w:tr>
-            <w:tr>
-              <w:trPr>
-                <w:cnfStyle w:val="000000100000" w:firstRow="0" w:lastRow="0" w:firstColumn="0" w:lastColumn="0" w:oddVBand="0" w:evenVBand="0" w:oddHBand="1" w:evenHBand="0" w:firstRowFirstColumn="0" w:firstRowLastColumn="0" w:lastRowFirstColumn="0" w:lastRowLastColumn="0"/>
-                <w:trHeight w:val="283"/>
-              </w:trPr>
-              <w:tc>
-                <w:tcPr>
-                  <w:cnfStyle w:val="001000000000" w:firstRow="0" w:lastRow="0" w:firstColumn="1" w:lastColumn="0" w:oddVBand="0" w:evenVBand="0" w:oddHBand="0" w:evenHBand="0" w:firstRowFirstColumn="0" w:firstRowLastColumn="0" w:lastRowFirstColumn="0" w:lastRowLastColumn="0"/>
-                  <w:tcW w:w="2008" w:type="dxa"/>
-                  <w:tcBorders>
-                    <w:right w:val="none" w:sz="0" w:space="0" w:color="auto"/>
-                  </w:tcBorders>
-                </w:tcPr>
-                <w:p>
-                  <w:pPr>
-                    <w:rPr>
-                      <w:b w:val="0"/>
-                    </w:rPr>
-                  </w:pPr>
-                  <w:r>
-                    <w:rPr>
-                      <w:b w:val="0"/>
-                    </w:rPr>
-                    <w:t>Mysql</w:t>
-                  </w:r>
-                </w:p>
-              </w:tc>
-              <w:tc>
-                <w:tcPr>
-                  <w:tcW w:w="1630" w:type="dxa"/>
-                  <w:tcBorders>
-                    <w:left w:val="none" w:sz="0" w:space="0" w:color="auto"/>
-                  </w:tcBorders>
-                </w:tcPr>
-                <w:p>
-                  <w:pPr>
-                    <w:cnfStyle w:val="000000100000" w:firstRow="0" w:lastRow="0" w:firstColumn="0" w:lastColumn="0" w:oddVBand="0" w:evenVBand="0" w:oddHBand="1" w:evenHBand="0" w:firstRowFirstColumn="0" w:firstRowLastColumn="0" w:lastRowFirstColumn="0" w:lastRowLastColumn="0"/>
-                  </w:pPr>
-                  <w:r>
-                    <w:t>5.7</w:t>
-                  </w:r>
-                </w:p>
-              </w:tc>
-            </w:tr>
           </w:tbl>
           <w:p>
             <w:pPr>
@@ -5732,9 +5735,9 @@
         </w:tc>
       </w:tr>
     </w:tbl>
-    <w:p/>
     <w:p>
       <w:r>
+        <w:lastRenderedPageBreak/>
         <w:t xml:space="preserve">For information, here is a list of the other </w:t>
       </w:r>
       <w:r>
@@ -5792,23 +5795,34 @@
         <w:t xml:space="preserve"> framework you want to use (log4j or others…)</w:t>
       </w:r>
     </w:p>
+    <w:p/>
     <w:p>
-      <w:pPr>
-        <w:pStyle w:val="Titre1"/>
-      </w:pPr>
-      <w:bookmarkStart w:id="19" w:name="_GoBack"/>
-      <w:bookmarkEnd w:id="19"/>
+      <w:r>
+        <w:t>Last but not least, the project sources (code, documentation and deliverables) and versions are man</w:t>
+      </w:r>
+      <w:r>
+        <w:t>a</w:t>
+      </w:r>
+      <w:r>
+        <w:t>ged using GitHub.</w:t>
+      </w:r>
       <w:r>
         <w:br w:type="page"/>
       </w:r>
       <w:bookmarkStart w:id="20" w:name="_Toc466366359"/>
-      <w:bookmarkStart w:id="21" w:name="_Toc469064985"/>
-      <w:r>
+      <w:r>
+        <w:rPr>
+          <w:rFonts w:ascii="Arial" w:hAnsi="Arial" w:cs="Arial"/>
+          <w:b/>
+          <w:bCs/>
+          <w:kern w:val="32"/>
+          <w:sz w:val="32"/>
+          <w:szCs w:val="32"/>
+        </w:rPr>
         <w:lastRenderedPageBreak/>
         <w:t>Illustration Table</w:t>
       </w:r>
       <w:bookmarkEnd w:id="20"/>
-      <w:bookmarkEnd w:id="21"/>
     </w:p>
     <w:p>
       <w:pPr>
@@ -5853,14 +5867,15 @@
         </w:rPr>
         <w:fldChar w:fldCharType="separate"/>
       </w:r>
-      <w:hyperlink w:anchor="_Toc469061250" w:history="1">
+      <w:hyperlink w:anchor="_Toc469595120" w:history="1">
         <w:r>
           <w:rPr>
             <w:rStyle w:val="Lienhypertexte"/>
             <w:rFonts w:ascii="Arial" w:hAnsi="Arial" w:cs="Arial"/>
+            <w:i/>
             <w:noProof/>
           </w:rPr>
-          <w:t>Figure 1: Chronos interface description</w:t>
+          <w:t>Figure 1: Model UML Class diagram</w:t>
         </w:r>
         <w:r>
           <w:rPr>
@@ -5881,7 +5896,7 @@
             <w:noProof/>
             <w:webHidden/>
           </w:rPr>
-          <w:instrText xml:space="preserve"> PAGEREF _Toc469061250 \h </w:instrText>
+          <w:instrText xml:space="preserve"> PAGEREF _Toc469595120 \h </w:instrText>
         </w:r>
         <w:r>
           <w:rPr>
@@ -6124,7 +6139,7 @@
                   <w:sz w:val="16"/>
                   <w:szCs w:val="16"/>
                 </w:rPr>
-                <w:t>10</w:t>
+                <w:t>2</w:t>
               </w:r>
               <w:r>
                 <w:rPr>
@@ -6201,7 +6216,6 @@
           </w:rPr>
           <w:t xml:space="preserve">This document is the property of </w:t>
         </w:r>
-        <w:proofErr w:type="spellStart"/>
         <w:r>
           <w:rPr>
             <w:rFonts w:ascii="Arial" w:hAnsi="Arial" w:cs="Arial"/>
@@ -6209,29 +6223,8 @@
             <w:sz w:val="16"/>
             <w:szCs w:val="16"/>
           </w:rPr>
-          <w:t>Gwennaël</w:t>
+          <w:t>Gwennaël Bouteloup</w:t>
         </w:r>
-        <w:proofErr w:type="spellEnd"/>
-        <w:r>
-          <w:rPr>
-            <w:rFonts w:ascii="Arial" w:hAnsi="Arial" w:cs="Arial"/>
-            <w:i/>
-            <w:sz w:val="16"/>
-            <w:szCs w:val="16"/>
-          </w:rPr>
-          <w:t xml:space="preserve"> </w:t>
-        </w:r>
-        <w:proofErr w:type="spellStart"/>
-        <w:r>
-          <w:rPr>
-            <w:rFonts w:ascii="Arial" w:hAnsi="Arial" w:cs="Arial"/>
-            <w:i/>
-            <w:sz w:val="16"/>
-            <w:szCs w:val="16"/>
-          </w:rPr>
-          <w:t>Bouteloup</w:t>
-        </w:r>
-        <w:proofErr w:type="spellEnd"/>
         <w:r>
           <w:rPr>
             <w:rFonts w:ascii="Arial" w:hAnsi="Arial" w:cs="Arial"/>
@@ -6241,7 +6234,6 @@
           </w:rPr>
           <w:t xml:space="preserve">. It may not be communicated to third parties and/or reproduced without the prior written authorization of </w:t>
         </w:r>
-        <w:proofErr w:type="spellStart"/>
         <w:r>
           <w:rPr>
             <w:rFonts w:ascii="Arial" w:hAnsi="Arial" w:cs="Arial"/>
@@ -6249,29 +6241,8 @@
             <w:sz w:val="16"/>
             <w:szCs w:val="16"/>
           </w:rPr>
-          <w:t>Gwennaël</w:t>
+          <w:t>Gwennaël Bouteloup</w:t>
         </w:r>
-        <w:proofErr w:type="spellEnd"/>
-        <w:r>
-          <w:rPr>
-            <w:rFonts w:ascii="Arial" w:hAnsi="Arial" w:cs="Arial"/>
-            <w:i/>
-            <w:sz w:val="16"/>
-            <w:szCs w:val="16"/>
-          </w:rPr>
-          <w:t xml:space="preserve"> </w:t>
-        </w:r>
-        <w:proofErr w:type="spellStart"/>
-        <w:r>
-          <w:rPr>
-            <w:rFonts w:ascii="Arial" w:hAnsi="Arial" w:cs="Arial"/>
-            <w:i/>
-            <w:sz w:val="16"/>
-            <w:szCs w:val="16"/>
-          </w:rPr>
-          <w:t>Bouteloup</w:t>
-        </w:r>
-        <w:proofErr w:type="spellEnd"/>
         <w:r>
           <w:rPr>
             <w:rFonts w:ascii="Arial" w:hAnsi="Arial" w:cs="Arial"/>
@@ -6290,7 +6261,6 @@
           </w:rPr>
           <w:t xml:space="preserve">© </w:t>
         </w:r>
-        <w:proofErr w:type="spellStart"/>
         <w:r>
           <w:rPr>
             <w:rFonts w:ascii="Arial" w:hAnsi="Arial" w:cs="Arial"/>
@@ -6298,29 +6268,8 @@
             <w:szCs w:val="16"/>
             <w:lang w:val="en-US"/>
           </w:rPr>
-          <w:t>Gwennaël</w:t>
+          <w:t>Gwennaël Bouteloup</w:t>
         </w:r>
-        <w:proofErr w:type="spellEnd"/>
-        <w:r>
-          <w:rPr>
-            <w:rFonts w:ascii="Arial" w:hAnsi="Arial" w:cs="Arial"/>
-            <w:sz w:val="16"/>
-            <w:szCs w:val="16"/>
-            <w:lang w:val="en-US"/>
-          </w:rPr>
-          <w:t xml:space="preserve"> </w:t>
-        </w:r>
-        <w:proofErr w:type="spellStart"/>
-        <w:r>
-          <w:rPr>
-            <w:rFonts w:ascii="Arial" w:hAnsi="Arial" w:cs="Arial"/>
-            <w:sz w:val="16"/>
-            <w:szCs w:val="16"/>
-            <w:lang w:val="en-US"/>
-          </w:rPr>
-          <w:t>Bouteloup</w:t>
-        </w:r>
-        <w:proofErr w:type="spellEnd"/>
         <w:r>
           <w:rPr>
             <w:rFonts w:ascii="Arial" w:hAnsi="Arial" w:cs="Arial"/>
@@ -13820,6 +13769,8 @@
     <w:rsid w:val="005E48DA"/>
     <w:rsid w:val="0065091B"/>
     <w:rsid w:val="00700A41"/>
+    <w:rsid w:val="007052AF"/>
+    <w:rsid w:val="007A75EC"/>
     <w:rsid w:val="00803167"/>
     <w:rsid w:val="008076FE"/>
     <w:rsid w:val="008757CA"/>
@@ -14730,7 +14681,7 @@
 </file>
 
 <file path=customXml/itemProps4.xml><?xml version="1.0" encoding="utf-8"?>
-<ds:datastoreItem xmlns:ds="http://schemas.openxmlformats.org/officeDocument/2006/customXml" ds:itemID="{67A91E38-24B2-4C1E-8C3D-E1084A2A9A71}">
+<ds:datastoreItem xmlns:ds="http://schemas.openxmlformats.org/officeDocument/2006/customXml" ds:itemID="{DA3F3F78-8C0A-4388-9A05-E1CB5A7B9408}">
   <ds:schemaRefs>
     <ds:schemaRef ds:uri="http://schemas.openxmlformats.org/officeDocument/2006/bibliography"/>
   </ds:schemaRefs>

</xml_diff>

<commit_message>
20161218: update on specifications
</commit_message>
<xml_diff>
--- a/specifications/GB Urban agriculture business guide specification.docx
+++ b/specifications/GB Urban agriculture business guide specification.docx
@@ -12,8 +12,6 @@
           <w:szCs w:val="96"/>
         </w:rPr>
       </w:pPr>
-      <w:bookmarkStart w:id="0" w:name="_GoBack"/>
-      <w:bookmarkEnd w:id="0"/>
     </w:p>
     <w:p>
       <w:pPr>
@@ -493,7 +491,7 @@
                 <w:rFonts w:ascii="Arial" w:hAnsi="Arial" w:cs="Arial"/>
                 <w:lang w:eastAsia="en-US"/>
               </w:rPr>
-              <w:t>1.0</w:t>
+              <w:t>0.1</w:t>
             </w:r>
           </w:p>
         </w:tc>
@@ -1841,8 +1839,8 @@
       <w:pPr>
         <w:pStyle w:val="Titre1"/>
       </w:pPr>
-      <w:bookmarkStart w:id="1" w:name="_Toc199057903"/>
-      <w:bookmarkStart w:id="2" w:name="_Toc334435126"/>
+      <w:bookmarkStart w:id="0" w:name="_Toc199057903"/>
+      <w:bookmarkStart w:id="1" w:name="_Toc334435126"/>
       <w:r>
         <w:rPr>
           <w:sz w:val="24"/>
@@ -1851,13 +1849,13 @@
         </w:rPr>
         <w:t xml:space="preserve"> </w:t>
       </w:r>
-      <w:bookmarkStart w:id="3" w:name="_Toc469596033"/>
+      <w:bookmarkStart w:id="2" w:name="_Toc469596033"/>
+      <w:bookmarkEnd w:id="0"/>
       <w:bookmarkEnd w:id="1"/>
+      <w:r>
+        <w:t>Purpose</w:t>
+      </w:r>
       <w:bookmarkEnd w:id="2"/>
-      <w:r>
-        <w:t>Purpose</w:t>
-      </w:r>
-      <w:bookmarkEnd w:id="3"/>
     </w:p>
     <w:p>
       <w:pPr>
@@ -1955,11 +1953,11 @@
       <w:pPr>
         <w:pStyle w:val="Titre1"/>
       </w:pPr>
-      <w:bookmarkStart w:id="4" w:name="_Toc469596034"/>
+      <w:bookmarkStart w:id="3" w:name="_Toc469596034"/>
       <w:r>
         <w:t>Scope</w:t>
       </w:r>
-      <w:bookmarkEnd w:id="4"/>
+      <w:bookmarkEnd w:id="3"/>
     </w:p>
     <w:p>
       <w:pPr>
@@ -2192,64 +2190,82 @@
       <w:r>
         <w:fldChar w:fldCharType="separate"/>
       </w:r>
+      <w:proofErr w:type="spellStart"/>
       <w:r>
         <w:rPr>
           <w:rFonts w:ascii="Arial" w:eastAsia="Times New Roman" w:hAnsi="Arial" w:cs="Arial"/>
           <w:lang w:val="en-GB"/>
         </w:rPr>
-        <w:t>peri-urban</w:t>
-      </w:r>
+        <w:t>peri</w:t>
+      </w:r>
+      <w:proofErr w:type="spellEnd"/>
       <w:r>
         <w:rPr>
           <w:rFonts w:ascii="Arial" w:eastAsia="Times New Roman" w:hAnsi="Arial" w:cs="Arial"/>
           <w:lang w:val="en-GB"/>
         </w:rPr>
-        <w:fldChar w:fldCharType="end"/>
+        <w:t>-urban</w:t>
       </w:r>
       <w:r>
         <w:rPr>
           <w:rFonts w:ascii="Arial" w:eastAsia="Times New Roman" w:hAnsi="Arial" w:cs="Arial"/>
           <w:lang w:val="en-GB"/>
         </w:rPr>
-        <w:t xml:space="preserve"> areas as well, and </w:t>
-      </w:r>
-      <w:r>
-        <w:fldChar w:fldCharType="begin"/>
-      </w:r>
-      <w:r>
-        <w:rPr>
-          <w:lang w:val="en-US"/>
-        </w:rPr>
-        <w:instrText xml:space="preserve"> HYPERLINK "https://en.wikipedia.org/wiki/Peri-urban_agriculture" \o "Peri-urban a</w:instrText>
-      </w:r>
-      <w:r>
-        <w:rPr>
-          <w:lang w:val="en-US"/>
-        </w:rPr>
-        <w:instrText xml:space="preserve">griculture" </w:instrText>
-      </w:r>
-      <w:r>
-        <w:fldChar w:fldCharType="separate"/>
+        <w:fldChar w:fldCharType="end"/>
       </w:r>
       <w:r>
         <w:rPr>
           <w:rFonts w:ascii="Arial" w:eastAsia="Times New Roman" w:hAnsi="Arial" w:cs="Arial"/>
           <w:lang w:val="en-GB"/>
         </w:rPr>
-        <w:t>peri-urban agriculture</w:t>
-      </w:r>
+        <w:t xml:space="preserve"> areas as well, and </w:t>
+      </w:r>
+      <w:r>
+        <w:fldChar w:fldCharType="begin"/>
+      </w:r>
+      <w:r>
+        <w:rPr>
+          <w:lang w:val="en-US"/>
+        </w:rPr>
+        <w:instrText xml:space="preserve"> HYPERLINK "https://en.wikipedia.org/wiki/Peri-urban_agriculture" \o "Peri-urban a</w:instrText>
+      </w:r>
+      <w:r>
+        <w:rPr>
+          <w:lang w:val="en-US"/>
+        </w:rPr>
+        <w:instrText xml:space="preserve">griculture" </w:instrText>
+      </w:r>
+      <w:r>
+        <w:fldChar w:fldCharType="separate"/>
+      </w:r>
+      <w:proofErr w:type="spellStart"/>
       <w:r>
         <w:rPr>
           <w:rFonts w:ascii="Arial" w:eastAsia="Times New Roman" w:hAnsi="Arial" w:cs="Arial"/>
           <w:lang w:val="en-GB"/>
         </w:rPr>
-        <w:fldChar w:fldCharType="end"/>
-      </w:r>
+        <w:t>peri</w:t>
+      </w:r>
+      <w:proofErr w:type="spellEnd"/>
       <w:r>
         <w:rPr>
           <w:rFonts w:ascii="Arial" w:eastAsia="Times New Roman" w:hAnsi="Arial" w:cs="Arial"/>
           <w:lang w:val="en-GB"/>
         </w:rPr>
+        <w:t>-urban agriculture</w:t>
+      </w:r>
+      <w:r>
+        <w:rPr>
+          <w:rFonts w:ascii="Arial" w:eastAsia="Times New Roman" w:hAnsi="Arial" w:cs="Arial"/>
+          <w:lang w:val="en-GB"/>
+        </w:rPr>
+        <w:fldChar w:fldCharType="end"/>
+      </w:r>
+      <w:r>
+        <w:rPr>
+          <w:rFonts w:ascii="Arial" w:eastAsia="Times New Roman" w:hAnsi="Arial" w:cs="Arial"/>
+          <w:lang w:val="en-GB"/>
+        </w:rPr>
         <w:t xml:space="preserve"> may have different characteristics. </w:t>
       </w:r>
     </w:p>
@@ -2312,36 +2328,76 @@
         </w:rPr>
         <w:t xml:space="preserve">’ form social networks founded on a shared ethos of nature and community holism. These networks can evolve when receiving formal institutional support, becoming integrated into local town planning as a ‘transition town’ movement for sustainable urban development. In the developing south, </w:t>
       </w:r>
-      <w:hyperlink r:id="rId16" w:tooltip="Food security" w:history="1">
-        <w:r>
-          <w:rPr>
-            <w:rFonts w:ascii="Arial" w:eastAsia="Times New Roman" w:hAnsi="Arial" w:cs="Arial"/>
-            <w:lang w:val="en-GB"/>
-          </w:rPr>
-          <w:t>food security</w:t>
-        </w:r>
-      </w:hyperlink>
+      <w:r>
+        <w:fldChar w:fldCharType="begin"/>
+      </w:r>
+      <w:r>
+        <w:rPr>
+          <w:lang w:val="en-US"/>
+        </w:rPr>
+        <w:instrText xml:space="preserve"> HYPERLINK "https://en.wikipedia.org/wiki/Food_security" \o "Food security" </w:instrText>
+      </w:r>
+      <w:r>
+        <w:fldChar w:fldCharType="separate"/>
+      </w:r>
       <w:r>
         <w:rPr>
           <w:rFonts w:ascii="Arial" w:eastAsia="Times New Roman" w:hAnsi="Arial" w:cs="Arial"/>
           <w:lang w:val="en-GB"/>
         </w:rPr>
-        <w:t xml:space="preserve">, nutrition, and income generation are key motivations for the practice. In either case, more direct access to fresh vegetables, fruits, and meat products through urban agriculture can improve food security and </w:t>
-      </w:r>
-      <w:hyperlink r:id="rId17" w:tooltip="Food safety" w:history="1">
-        <w:r>
-          <w:rPr>
-            <w:rFonts w:ascii="Arial" w:eastAsia="Times New Roman" w:hAnsi="Arial" w:cs="Arial"/>
-            <w:lang w:val="en-GB"/>
-          </w:rPr>
-          <w:t>food safety</w:t>
-        </w:r>
-      </w:hyperlink>
+        <w:t>food security</w:t>
+      </w:r>
       <w:r>
         <w:rPr>
           <w:rFonts w:ascii="Arial" w:eastAsia="Times New Roman" w:hAnsi="Arial" w:cs="Arial"/>
           <w:lang w:val="en-GB"/>
         </w:rPr>
+        <w:fldChar w:fldCharType="end"/>
+      </w:r>
+      <w:r>
+        <w:rPr>
+          <w:rFonts w:ascii="Arial" w:eastAsia="Times New Roman" w:hAnsi="Arial" w:cs="Arial"/>
+          <w:lang w:val="en-GB"/>
+        </w:rPr>
+        <w:t xml:space="preserve">, nutrition, and income generation are key motivations for the practice. In either case, more direct access to fresh vegetables, fruits, and meat products through urban agriculture can improve food security and </w:t>
+      </w:r>
+      <w:r>
+        <w:fldChar w:fldCharType="begin"/>
+      </w:r>
+      <w:r>
+        <w:rPr>
+          <w:lang w:val="en-US"/>
+        </w:rPr>
+        <w:instrText xml:space="preserve"> HYPERLINK "https://en.wikipedia.org/wiki/Food_safety" \o "Food </w:instrText>
+      </w:r>
+      <w:r>
+        <w:rPr>
+          <w:lang w:val="en-US"/>
+        </w:rPr>
+        <w:instrText xml:space="preserve">safety" </w:instrText>
+      </w:r>
+      <w:r>
+        <w:fldChar w:fldCharType="separate"/>
+      </w:r>
+      <w:r>
+        <w:rPr>
+          <w:rFonts w:ascii="Arial" w:eastAsia="Times New Roman" w:hAnsi="Arial" w:cs="Arial"/>
+          <w:lang w:val="en-GB"/>
+        </w:rPr>
+        <w:t>food safety</w:t>
+      </w:r>
+      <w:r>
+        <w:rPr>
+          <w:rFonts w:ascii="Arial" w:eastAsia="Times New Roman" w:hAnsi="Arial" w:cs="Arial"/>
+          <w:lang w:val="en-GB"/>
+        </w:rPr>
+        <w:fldChar w:fldCharType="end"/>
+      </w:r>
+      <w:r>
+        <w:rPr>
+          <w:rFonts w:ascii="Arial" w:eastAsia="Times New Roman" w:hAnsi="Arial" w:cs="Arial"/>
+          <w:lang w:val="en-GB"/>
+        </w:rPr>
         <w:t>.</w:t>
       </w:r>
     </w:p>
@@ -2349,14 +2405,14 @@
       <w:pPr>
         <w:pStyle w:val="Titre1"/>
       </w:pPr>
-      <w:bookmarkStart w:id="5" w:name="_Toc469596035"/>
+      <w:bookmarkStart w:id="4" w:name="_Toc469596035"/>
       <w:r>
         <w:t xml:space="preserve">Business </w:t>
       </w:r>
       <w:r>
         <w:t>Goals</w:t>
       </w:r>
-      <w:bookmarkEnd w:id="5"/>
+      <w:bookmarkEnd w:id="4"/>
     </w:p>
     <w:p/>
     <w:p>
@@ -2837,7 +2893,7 @@
       <w:pPr>
         <w:pStyle w:val="Titre1"/>
       </w:pPr>
-      <w:bookmarkStart w:id="6" w:name="_Toc469596036"/>
+      <w:bookmarkStart w:id="5" w:name="_Toc469596036"/>
       <w:r>
         <w:lastRenderedPageBreak/>
         <w:t>Terminolog</w:t>
@@ -2845,7 +2901,7 @@
       <w:r>
         <w:t>y</w:t>
       </w:r>
-      <w:bookmarkEnd w:id="6"/>
+      <w:bookmarkEnd w:id="5"/>
     </w:p>
     <w:p/>
     <w:p>
@@ -3581,11 +3637,11 @@
       <w:pPr>
         <w:pStyle w:val="Titre1"/>
       </w:pPr>
-      <w:bookmarkStart w:id="7" w:name="_Toc469596037"/>
+      <w:bookmarkStart w:id="6" w:name="_Toc469596037"/>
       <w:r>
         <w:t>Methodology used for solution building</w:t>
       </w:r>
-      <w:bookmarkEnd w:id="7"/>
+      <w:bookmarkEnd w:id="6"/>
     </w:p>
     <w:p>
       <w:pPr>
@@ -3634,7 +3690,37 @@
         <w:rPr>
           <w:rFonts w:ascii="Arial" w:hAnsi="Arial" w:cs="Arial"/>
         </w:rPr>
-        <w:t xml:space="preserve">ring, I used an academic way to build the prototype. </w:t>
+        <w:t>ring, I used an academic way to build the prototype. It is a way to highlight the good practises</w:t>
+      </w:r>
+      <w:r>
+        <w:rPr>
+          <w:rFonts w:ascii="Arial" w:hAnsi="Arial" w:cs="Arial"/>
+        </w:rPr>
+        <w:t>,</w:t>
+      </w:r>
+      <w:r>
+        <w:rPr>
+          <w:rFonts w:ascii="Arial" w:hAnsi="Arial" w:cs="Arial"/>
+        </w:rPr>
+        <w:t xml:space="preserve"> </w:t>
+      </w:r>
+      <w:r>
+        <w:rPr>
+          <w:rFonts w:ascii="Arial" w:hAnsi="Arial" w:cs="Arial"/>
+        </w:rPr>
+        <w:t xml:space="preserve">and to </w:t>
+      </w:r>
+      <w:r>
+        <w:rPr>
+          <w:rFonts w:ascii="Arial" w:hAnsi="Arial" w:cs="Arial"/>
+        </w:rPr>
+        <w:t>denunciate</w:t>
+      </w:r>
+      <w:r>
+        <w:rPr>
+          <w:rFonts w:ascii="Arial" w:hAnsi="Arial" w:cs="Arial"/>
+        </w:rPr>
+        <w:t xml:space="preserve"> bad and low level of software engineering practises used in a lot of IS companies… </w:t>
       </w:r>
     </w:p>
     <w:p>
@@ -3654,56 +3740,6 @@
         <w:rPr>
           <w:rFonts w:ascii="Arial" w:hAnsi="Arial" w:cs="Arial"/>
         </w:rPr>
-        <w:t>It is a way to highlight the good practises</w:t>
-      </w:r>
-      <w:r>
-        <w:rPr>
-          <w:rFonts w:ascii="Arial" w:hAnsi="Arial" w:cs="Arial"/>
-        </w:rPr>
-        <w:t>,</w:t>
-      </w:r>
-      <w:r>
-        <w:rPr>
-          <w:rFonts w:ascii="Arial" w:hAnsi="Arial" w:cs="Arial"/>
-        </w:rPr>
-        <w:t xml:space="preserve"> </w:t>
-      </w:r>
-      <w:r>
-        <w:rPr>
-          <w:rFonts w:ascii="Arial" w:hAnsi="Arial" w:cs="Arial"/>
-        </w:rPr>
-        <w:t xml:space="preserve">and to </w:t>
-      </w:r>
-      <w:r>
-        <w:rPr>
-          <w:rFonts w:ascii="Arial" w:hAnsi="Arial" w:cs="Arial"/>
-        </w:rPr>
-        <w:t>denunciate</w:t>
-      </w:r>
-      <w:r>
-        <w:rPr>
-          <w:rFonts w:ascii="Arial" w:hAnsi="Arial" w:cs="Arial"/>
-        </w:rPr>
-        <w:t xml:space="preserve"> bad and low level of software engineering practises used in a lot of IS companies… </w:t>
-      </w:r>
-    </w:p>
-    <w:p>
-      <w:pPr>
-        <w:rPr>
-          <w:rFonts w:ascii="Arial" w:hAnsi="Arial" w:cs="Arial"/>
-        </w:rPr>
-      </w:pPr>
-    </w:p>
-    <w:p>
-      <w:pPr>
-        <w:rPr>
-          <w:rFonts w:ascii="Arial" w:hAnsi="Arial" w:cs="Arial"/>
-        </w:rPr>
-      </w:pPr>
-      <w:r>
-        <w:rPr>
-          <w:rFonts w:ascii="Arial" w:hAnsi="Arial" w:cs="Arial"/>
-        </w:rPr>
         <w:t xml:space="preserve">It is also a way to honour my initial formation, and </w:t>
       </w:r>
       <w:r>
@@ -3718,7 +3754,7 @@
         </w:rPr>
         <w:t xml:space="preserve"> to honour Franck Barbier (</w:t>
       </w:r>
-      <w:hyperlink r:id="rId18" w:history="1">
+      <w:hyperlink r:id="rId16" w:history="1">
         <w:r>
           <w:rPr>
             <w:rStyle w:val="Lienhypertexte"/>
@@ -4127,7 +4163,45 @@
         <w:rPr>
           <w:rFonts w:ascii="Arial" w:hAnsi="Arial" w:cs="Arial"/>
         </w:rPr>
-        <w:t>The prototype is available at the following address: XXX_URL_XXX if not available for some reason please contact me.</w:t>
+        <w:t xml:space="preserve">The prototype is </w:t>
+      </w:r>
+      <w:r>
+        <w:rPr>
+          <w:rFonts w:ascii="Arial" w:hAnsi="Arial" w:cs="Arial"/>
+        </w:rPr>
+        <w:t>available at the following address: XXX_URL_</w:t>
+      </w:r>
+      <w:proofErr w:type="gramStart"/>
+      <w:r>
+        <w:rPr>
+          <w:rFonts w:ascii="Arial" w:hAnsi="Arial" w:cs="Arial"/>
+        </w:rPr>
+        <w:t xml:space="preserve">XXX </w:t>
+      </w:r>
+      <w:r>
+        <w:rPr>
+          <w:rFonts w:ascii="Arial" w:hAnsi="Arial" w:cs="Arial"/>
+        </w:rPr>
+        <w:t xml:space="preserve"> (</w:t>
+      </w:r>
+      <w:proofErr w:type="gramEnd"/>
+      <w:r>
+        <w:rPr>
+          <w:rFonts w:ascii="Arial" w:hAnsi="Arial" w:cs="Arial"/>
+        </w:rPr>
+        <w:t xml:space="preserve">TBD). </w:t>
+      </w:r>
+      <w:r>
+        <w:rPr>
+          <w:rFonts w:ascii="Arial" w:hAnsi="Arial" w:cs="Arial"/>
+        </w:rPr>
+        <w:t>I</w:t>
+      </w:r>
+      <w:r>
+        <w:rPr>
+          <w:rFonts w:ascii="Arial" w:hAnsi="Arial" w:cs="Arial"/>
+        </w:rPr>
+        <w:t>f not available for some reason please contact me.</w:t>
       </w:r>
     </w:p>
     <w:p>
@@ -4147,14 +4221,14 @@
       <w:pPr>
         <w:pStyle w:val="Titre1"/>
       </w:pPr>
-      <w:bookmarkStart w:id="8" w:name="_Ref469061840"/>
-      <w:bookmarkStart w:id="9" w:name="_Toc469596038"/>
+      <w:bookmarkStart w:id="7" w:name="_Ref469061840"/>
+      <w:bookmarkStart w:id="8" w:name="_Toc469596038"/>
       <w:r>
         <w:lastRenderedPageBreak/>
         <w:t>Requirements</w:t>
       </w:r>
+      <w:bookmarkEnd w:id="7"/>
       <w:bookmarkEnd w:id="8"/>
-      <w:bookmarkEnd w:id="9"/>
     </w:p>
     <w:p/>
     <w:p>
@@ -4477,13 +4551,13 @@
       <w:pPr>
         <w:pStyle w:val="Titre1"/>
       </w:pPr>
-      <w:bookmarkStart w:id="10" w:name="_Toc469596039"/>
-      <w:bookmarkStart w:id="11" w:name="_Ref469059039"/>
-      <w:bookmarkStart w:id="12" w:name="_Ref469059057"/>
+      <w:bookmarkStart w:id="9" w:name="_Toc469596039"/>
+      <w:bookmarkStart w:id="10" w:name="_Ref469059039"/>
+      <w:bookmarkStart w:id="11" w:name="_Ref469059057"/>
       <w:r>
         <w:t>Solution conceptual design</w:t>
       </w:r>
-      <w:bookmarkEnd w:id="10"/>
+      <w:bookmarkEnd w:id="9"/>
     </w:p>
     <w:p/>
     <w:p>
@@ -4501,11 +4575,11 @@
       <w:pPr>
         <w:pStyle w:val="Titre2"/>
       </w:pPr>
-      <w:bookmarkStart w:id="13" w:name="_Toc469596040"/>
+      <w:bookmarkStart w:id="12" w:name="_Toc469596040"/>
       <w:r>
         <w:t>Model UML Class diagram</w:t>
       </w:r>
-      <w:bookmarkEnd w:id="13"/>
+      <w:bookmarkEnd w:id="12"/>
     </w:p>
     <w:p/>
     <w:p>
@@ -4537,7 +4611,7 @@
                     </pic:cNvPicPr>
                   </pic:nvPicPr>
                   <pic:blipFill>
-                    <a:blip r:embed="rId19">
+                    <a:blip r:embed="rId17">
                       <a:extLst>
                         <a:ext uri="{28A0092B-C50C-407E-A947-70E740481C1C}">
                           <a14:useLocalDpi xmlns:a14="http://schemas.microsoft.com/office/drawing/2010/main" val="0"/>
@@ -4579,8 +4653,8 @@
           <w:i/>
         </w:rPr>
       </w:pPr>
-      <w:bookmarkStart w:id="14" w:name="_Toc465419157"/>
-      <w:bookmarkStart w:id="15" w:name="_Toc469595120"/>
+      <w:bookmarkStart w:id="13" w:name="_Toc465419157"/>
+      <w:bookmarkStart w:id="14" w:name="_Toc469595120"/>
       <w:r>
         <w:rPr>
           <w:rFonts w:ascii="Arial" w:hAnsi="Arial" w:cs="Arial"/>
@@ -4631,61 +4705,61 @@
         </w:rPr>
         <w:t xml:space="preserve">: </w:t>
       </w:r>
+      <w:bookmarkEnd w:id="13"/>
+      <w:r>
+        <w:rPr>
+          <w:rFonts w:ascii="Arial" w:hAnsi="Arial" w:cs="Arial"/>
+          <w:i/>
+        </w:rPr>
+        <w:t>Model UML Class diagram</w:t>
+      </w:r>
       <w:bookmarkEnd w:id="14"/>
-      <w:r>
-        <w:rPr>
-          <w:rFonts w:ascii="Arial" w:hAnsi="Arial" w:cs="Arial"/>
-          <w:i/>
-        </w:rPr>
-        <w:t>Model UML Class diagram</w:t>
+    </w:p>
+    <w:p>
+      <w:pPr>
+        <w:rPr>
+          <w:rFonts w:ascii="Arial" w:hAnsi="Arial" w:cs="Arial"/>
+        </w:rPr>
+      </w:pPr>
+      <w:r>
+        <w:rPr>
+          <w:rFonts w:ascii="Arial" w:hAnsi="Arial" w:cs="Arial"/>
+        </w:rPr>
+        <w:br w:type="page"/>
+      </w:r>
+    </w:p>
+    <w:p>
+      <w:pPr>
+        <w:rPr>
+          <w:rFonts w:ascii="Arial" w:hAnsi="Arial" w:cs="Arial"/>
+        </w:rPr>
+      </w:pPr>
+      <w:r>
+        <w:rPr>
+          <w:rFonts w:ascii="Arial" w:hAnsi="Arial" w:cs="Arial"/>
+        </w:rPr>
+        <w:lastRenderedPageBreak/>
+        <w:t>There is no receivable reason for the moment to give detailed tables for each entity. It would be maybe the case letter in an industrial context of the solution.</w:t>
+      </w:r>
+    </w:p>
+    <w:p>
+      <w:pPr>
+        <w:rPr>
+          <w:rFonts w:ascii="Arial" w:hAnsi="Arial" w:cs="Arial"/>
+        </w:rPr>
+      </w:pPr>
+    </w:p>
+    <w:p>
+      <w:pPr>
+        <w:pStyle w:val="Titre2"/>
+      </w:pPr>
+      <w:bookmarkStart w:id="15" w:name="_Toc469596041"/>
+      <w:r>
+        <w:t>Process state diagram</w:t>
       </w:r>
       <w:bookmarkEnd w:id="15"/>
     </w:p>
     <w:p>
-      <w:pPr>
-        <w:rPr>
-          <w:rFonts w:ascii="Arial" w:hAnsi="Arial" w:cs="Arial"/>
-        </w:rPr>
-      </w:pPr>
-      <w:r>
-        <w:rPr>
-          <w:rFonts w:ascii="Arial" w:hAnsi="Arial" w:cs="Arial"/>
-        </w:rPr>
-        <w:br w:type="page"/>
-      </w:r>
-    </w:p>
-    <w:p>
-      <w:pPr>
-        <w:rPr>
-          <w:rFonts w:ascii="Arial" w:hAnsi="Arial" w:cs="Arial"/>
-        </w:rPr>
-      </w:pPr>
-      <w:r>
-        <w:rPr>
-          <w:rFonts w:ascii="Arial" w:hAnsi="Arial" w:cs="Arial"/>
-        </w:rPr>
-        <w:lastRenderedPageBreak/>
-        <w:t>There is no receivable reason for the moment to give detailed tables for each entity. It would be maybe the case letter in an industrial context of the solution.</w:t>
-      </w:r>
-    </w:p>
-    <w:p>
-      <w:pPr>
-        <w:rPr>
-          <w:rFonts w:ascii="Arial" w:hAnsi="Arial" w:cs="Arial"/>
-        </w:rPr>
-      </w:pPr>
-    </w:p>
-    <w:p>
-      <w:pPr>
-        <w:pStyle w:val="Titre2"/>
-      </w:pPr>
-      <w:bookmarkStart w:id="16" w:name="_Toc469596041"/>
-      <w:r>
-        <w:t>Process state diagram</w:t>
-      </w:r>
-      <w:bookmarkEnd w:id="16"/>
-    </w:p>
-    <w:p>
       <w:r>
         <w:t>Building in progress…</w:t>
       </w:r>
@@ -4695,17 +4769,17 @@
       <w:pPr>
         <w:pStyle w:val="Titre1"/>
       </w:pPr>
-      <w:bookmarkStart w:id="17" w:name="_Ref469060083"/>
-      <w:bookmarkStart w:id="18" w:name="_Ref469060102"/>
-      <w:bookmarkStart w:id="19" w:name="_Toc469596042"/>
+      <w:bookmarkStart w:id="16" w:name="_Ref469060083"/>
+      <w:bookmarkStart w:id="17" w:name="_Ref469060102"/>
+      <w:bookmarkStart w:id="18" w:name="_Toc469596042"/>
       <w:r>
         <w:t>Technical description</w:t>
       </w:r>
+      <w:bookmarkEnd w:id="10"/>
       <w:bookmarkEnd w:id="11"/>
-      <w:bookmarkEnd w:id="12"/>
+      <w:bookmarkEnd w:id="16"/>
       <w:bookmarkEnd w:id="17"/>
       <w:bookmarkEnd w:id="18"/>
-      <w:bookmarkEnd w:id="19"/>
     </w:p>
     <w:p/>
     <w:p>
@@ -5809,7 +5883,7 @@
       <w:r>
         <w:br w:type="page"/>
       </w:r>
-      <w:bookmarkStart w:id="20" w:name="_Toc466366359"/>
+      <w:bookmarkStart w:id="19" w:name="_Toc466366359"/>
       <w:r>
         <w:rPr>
           <w:rFonts w:ascii="Arial" w:hAnsi="Arial" w:cs="Arial"/>
@@ -5822,7 +5896,7 @@
         <w:lastRenderedPageBreak/>
         <w:t>Illustration Table</w:t>
       </w:r>
-      <w:bookmarkEnd w:id="20"/>
+      <w:bookmarkEnd w:id="19"/>
     </w:p>
     <w:p>
       <w:pPr>
@@ -5934,6 +6008,8 @@
         </w:rPr>
         <w:fldChar w:fldCharType="end"/>
       </w:r>
+      <w:bookmarkStart w:id="20" w:name="_GoBack"/>
+      <w:bookmarkEnd w:id="20"/>
     </w:p>
     <w:sectPr>
       <w:pgSz w:w="11906" w:h="16838" w:code="9"/>
@@ -6139,7 +6215,7 @@
                   <w:sz w:val="16"/>
                   <w:szCs w:val="16"/>
                 </w:rPr>
-                <w:t>2</w:t>
+                <w:t>9</w:t>
               </w:r>
               <w:r>
                 <w:rPr>
@@ -13755,6 +13831,7 @@
   <w:rsids>
     <w:rsidRoot w:val="005E48DA"/>
     <w:rsid w:val="000157F5"/>
+    <w:rsid w:val="00092330"/>
     <w:rsid w:val="0014120D"/>
     <w:rsid w:val="002A38D1"/>
     <w:rsid w:val="002C2752"/>
@@ -13781,6 +13858,7 @@
     <w:rsid w:val="00A97D96"/>
     <w:rsid w:val="00AB16FA"/>
     <w:rsid w:val="00AD04AB"/>
+    <w:rsid w:val="00B8715E"/>
     <w:rsid w:val="00B90718"/>
     <w:rsid w:val="00C550DE"/>
     <w:rsid w:val="00CE6ECF"/>
@@ -14681,7 +14759,7 @@
 </file>
 
 <file path=customXml/itemProps4.xml><?xml version="1.0" encoding="utf-8"?>
-<ds:datastoreItem xmlns:ds="http://schemas.openxmlformats.org/officeDocument/2006/customXml" ds:itemID="{DA3F3F78-8C0A-4388-9A05-E1CB5A7B9408}">
+<ds:datastoreItem xmlns:ds="http://schemas.openxmlformats.org/officeDocument/2006/customXml" ds:itemID="{A32A9DD8-D922-4FFE-859F-A587DB6B4FB9}">
   <ds:schemaRefs>
     <ds:schemaRef ds:uri="http://schemas.openxmlformats.org/officeDocument/2006/bibliography"/>
   </ds:schemaRefs>

</xml_diff>